<commit_message>
STMFD: Minería de flujos de datos, cambios en los scripts
</commit_message>
<xml_diff>
--- a/4 Series temporales y mineria de flujos de datos/PerezHernandezFranciscoMineriaFlujos.docx
+++ b/4 Series temporales y mineria de flujos de datos/PerezHernandezFranciscoMineriaFlujos.docx
@@ -656,7 +656,13 @@
         <w:rPr>
           <w:lang w:val="es-ES"/>
         </w:rPr>
-        <w:t>Para la parte de entrenamiento he usado:</w:t>
+        <w:t>El comando ha sido</w:t>
+      </w:r>
+      <w:r>
+        <w:rPr>
+          <w:lang w:val="es-ES"/>
+        </w:rPr>
+        <w:t>:</w:t>
       </w:r>
     </w:p>
     <w:p>
@@ -671,42 +677,21 @@
           <w:sz w:val="21"/>
           <w:lang w:val="es-ES"/>
         </w:rPr>
-        <w:t>LearnModel -l trees.HoeffdingTree -s (generators.WaveformGenerator -i 2) -m 1000000</w:t>
-      </w:r>
-    </w:p>
-    <w:p>
-      <w:pPr>
-        <w:rPr>
-          <w:lang w:val="es-ES"/>
-        </w:rPr>
-      </w:pPr>
-    </w:p>
-    <w:p>
-      <w:pPr>
-        <w:rPr>
-          <w:lang w:val="es-ES"/>
-        </w:rPr>
-      </w:pPr>
-      <w:r>
-        <w:rPr>
-          <w:lang w:val="es-ES"/>
-        </w:rPr>
-        <w:t>Para la parte de evaluación:</w:t>
-      </w:r>
-    </w:p>
-    <w:p>
-      <w:pPr>
+        <w:t>EvaluateModel -m (LearnModel -l trees.HoeffdingTree -s (g</w:t>
+      </w:r>
+      <w:r>
         <w:rPr>
           <w:sz w:val="21"/>
           <w:lang w:val="es-ES"/>
         </w:rPr>
-      </w:pPr>
+        <w:t>enerators.WaveformGenerator -i SEMILLA</w:t>
+      </w:r>
       <w:r>
         <w:rPr>
           <w:sz w:val="21"/>
           <w:lang w:val="es-ES"/>
         </w:rPr>
-        <w:t>EvaluateModel -m trees.HoeffdingTree -s (generators.WaveformGenerator -i 4)</w:t>
+        <w:t>) -m 1000000) -s (generators.WaveformGenerator -i 4)</w:t>
       </w:r>
     </w:p>
     <w:p>
@@ -871,7 +856,7 @@
               <w:rPr>
                 <w:lang w:val="es-ES"/>
               </w:rPr>
-              <w:t>2</w:t>
+              <w:t>1</w:t>
             </w:r>
           </w:p>
         </w:tc>
@@ -905,12 +890,6 @@
                 <w:lang w:val="es-ES"/>
               </w:rPr>
             </w:pPr>
-            <w:r>
-              <w:rPr>
-                <w:lang w:val="es-ES"/>
-              </w:rPr>
-              <w:t>33,466</w:t>
-            </w:r>
           </w:p>
         </w:tc>
         <w:tc>
@@ -924,12 +903,6 @@
                 <w:lang w:val="es-ES"/>
               </w:rPr>
             </w:pPr>
-            <w:r>
-              <w:rPr>
-                <w:lang w:val="es-ES"/>
-              </w:rPr>
-              <w:t>0.0</w:t>
-            </w:r>
           </w:p>
         </w:tc>
         <w:tc>
@@ -943,12 +916,6 @@
                 <w:lang w:val="es-ES"/>
               </w:rPr>
             </w:pPr>
-            <w:r>
-              <w:rPr>
-                <w:lang w:val="es-ES"/>
-              </w:rPr>
-              <w:t>0.243</w:t>
-            </w:r>
           </w:p>
         </w:tc>
         <w:tc>
@@ -962,12 +929,6 @@
                 <w:lang w:val="es-ES"/>
               </w:rPr>
             </w:pPr>
-            <w:r>
-              <w:rPr>
-                <w:lang w:val="es-ES"/>
-              </w:rPr>
-              <w:t>-0.06256</w:t>
-            </w:r>
           </w:p>
         </w:tc>
       </w:tr>
@@ -987,7 +948,7 @@
               <w:rPr>
                 <w:lang w:val="es-ES"/>
               </w:rPr>
-              <w:t>1</w:t>
+              <w:t>2</w:t>
             </w:r>
           </w:p>
         </w:tc>
@@ -1021,12 +982,6 @@
                 <w:lang w:val="es-ES"/>
               </w:rPr>
             </w:pPr>
-            <w:r>
-              <w:rPr>
-                <w:lang w:val="es-ES"/>
-              </w:rPr>
-              <w:t>33,466</w:t>
-            </w:r>
           </w:p>
         </w:tc>
         <w:tc>
@@ -1040,12 +995,6 @@
                 <w:lang w:val="es-ES"/>
               </w:rPr>
             </w:pPr>
-            <w:r>
-              <w:rPr>
-                <w:lang w:val="es-ES"/>
-              </w:rPr>
-              <w:t>0.0</w:t>
-            </w:r>
           </w:p>
         </w:tc>
         <w:tc>
@@ -1059,12 +1008,6 @@
                 <w:lang w:val="es-ES"/>
               </w:rPr>
             </w:pPr>
-            <w:r>
-              <w:rPr>
-                <w:lang w:val="es-ES"/>
-              </w:rPr>
-              <w:t>0,243</w:t>
-            </w:r>
           </w:p>
         </w:tc>
         <w:tc>
@@ -1078,12 +1021,6 @@
                 <w:lang w:val="es-ES"/>
               </w:rPr>
             </w:pPr>
-            <w:r>
-              <w:rPr>
-                <w:lang w:val="es-ES"/>
-              </w:rPr>
-              <w:t>-0.06256</w:t>
-            </w:r>
           </w:p>
         </w:tc>
       </w:tr>
@@ -1137,12 +1074,6 @@
                 <w:lang w:val="es-ES"/>
               </w:rPr>
             </w:pPr>
-            <w:r>
-              <w:rPr>
-                <w:lang w:val="es-ES"/>
-              </w:rPr>
-              <w:t>33,466</w:t>
-            </w:r>
           </w:p>
         </w:tc>
         <w:tc>
@@ -1156,12 +1087,6 @@
                 <w:lang w:val="es-ES"/>
               </w:rPr>
             </w:pPr>
-            <w:r>
-              <w:rPr>
-                <w:lang w:val="es-ES"/>
-              </w:rPr>
-              <w:t>0.0</w:t>
-            </w:r>
           </w:p>
         </w:tc>
         <w:tc>
@@ -1175,12 +1100,6 @@
                 <w:lang w:val="es-ES"/>
               </w:rPr>
             </w:pPr>
-            <w:r>
-              <w:rPr>
-                <w:lang w:val="es-ES"/>
-              </w:rPr>
-              <w:t>0,243</w:t>
-            </w:r>
           </w:p>
         </w:tc>
         <w:tc>
@@ -1194,12 +1113,6 @@
                 <w:lang w:val="es-ES"/>
               </w:rPr>
             </w:pPr>
-            <w:r>
-              <w:rPr>
-                <w:lang w:val="es-ES"/>
-              </w:rPr>
-              <w:t>-0.06256</w:t>
-            </w:r>
           </w:p>
         </w:tc>
       </w:tr>
@@ -1253,12 +1166,6 @@
                 <w:lang w:val="es-ES"/>
               </w:rPr>
             </w:pPr>
-            <w:r>
-              <w:rPr>
-                <w:lang w:val="es-ES"/>
-              </w:rPr>
-              <w:t>33,466</w:t>
-            </w:r>
           </w:p>
         </w:tc>
         <w:tc>
@@ -1272,12 +1179,6 @@
                 <w:lang w:val="es-ES"/>
               </w:rPr>
             </w:pPr>
-            <w:r>
-              <w:rPr>
-                <w:lang w:val="es-ES"/>
-              </w:rPr>
-              <w:t>0.0</w:t>
-            </w:r>
           </w:p>
         </w:tc>
         <w:tc>
@@ -1291,12 +1192,6 @@
                 <w:lang w:val="es-ES"/>
               </w:rPr>
             </w:pPr>
-            <w:r>
-              <w:rPr>
-                <w:lang w:val="es-ES"/>
-              </w:rPr>
-              <w:t>0,243</w:t>
-            </w:r>
           </w:p>
         </w:tc>
         <w:tc>
@@ -1310,12 +1205,6 @@
                 <w:lang w:val="es-ES"/>
               </w:rPr>
             </w:pPr>
-            <w:r>
-              <w:rPr>
-                <w:lang w:val="es-ES"/>
-              </w:rPr>
-              <w:t>-0.06256</w:t>
-            </w:r>
           </w:p>
         </w:tc>
       </w:tr>
@@ -1369,12 +1258,6 @@
                 <w:lang w:val="es-ES"/>
               </w:rPr>
             </w:pPr>
-            <w:r>
-              <w:rPr>
-                <w:lang w:val="es-ES"/>
-              </w:rPr>
-              <w:t>33,466</w:t>
-            </w:r>
           </w:p>
         </w:tc>
         <w:tc>
@@ -1388,12 +1271,6 @@
                 <w:lang w:val="es-ES"/>
               </w:rPr>
             </w:pPr>
-            <w:r>
-              <w:rPr>
-                <w:lang w:val="es-ES"/>
-              </w:rPr>
-              <w:t>0.0</w:t>
-            </w:r>
           </w:p>
         </w:tc>
         <w:tc>
@@ -1407,12 +1284,6 @@
                 <w:lang w:val="es-ES"/>
               </w:rPr>
             </w:pPr>
-            <w:r>
-              <w:rPr>
-                <w:lang w:val="es-ES"/>
-              </w:rPr>
-              <w:t>0,243</w:t>
-            </w:r>
           </w:p>
         </w:tc>
         <w:tc>
@@ -1426,12 +1297,6 @@
                 <w:lang w:val="es-ES"/>
               </w:rPr>
             </w:pPr>
-            <w:r>
-              <w:rPr>
-                <w:lang w:val="es-ES"/>
-              </w:rPr>
-              <w:t>-0.06256</w:t>
-            </w:r>
           </w:p>
         </w:tc>
       </w:tr>
@@ -1467,7 +1332,7 @@
         <w:rPr>
           <w:lang w:val="es-ES"/>
         </w:rPr>
-        <w:t>Para la parte de entrenamiento he usado:</w:t>
+        <w:t>La orden ha sido:</w:t>
       </w:r>
     </w:p>
     <w:p>
@@ -1482,35 +1347,42 @@
           <w:sz w:val="21"/>
           <w:lang w:val="es-ES"/>
         </w:rPr>
-        <w:t>LearnModel -l trees.HoeffdingAdaptiveTree -s (generators.WaveformGenerator -i 2) -m 1000000</w:t>
-      </w:r>
-    </w:p>
-    <w:p>
-      <w:pPr>
-        <w:rPr>
-          <w:lang w:val="es-ES"/>
-        </w:rPr>
-      </w:pPr>
-      <w:r>
-        <w:rPr>
-          <w:lang w:val="es-ES"/>
-        </w:rPr>
-        <w:t>Para la parte de evaluación:</w:t>
-      </w:r>
-    </w:p>
-    <w:p>
-      <w:pPr>
+        <w:t>EvaluateModel -m (LearnModel -l trees.</w:t>
+      </w:r>
+      <w:r>
         <w:rPr>
           <w:sz w:val="21"/>
           <w:lang w:val="es-ES"/>
         </w:rPr>
-      </w:pPr>
+        <w:t xml:space="preserve"> </w:t>
+      </w:r>
       <w:r>
         <w:rPr>
           <w:sz w:val="21"/>
           <w:lang w:val="es-ES"/>
         </w:rPr>
-        <w:t>EvaluateModel -m trees.HoeffdingAdaptiveTree -s (generators.WaveformGenerator -i 4)</w:t>
+        <w:t xml:space="preserve">HoeffdingAdaptiveTree </w:t>
+      </w:r>
+      <w:r>
+        <w:rPr>
+          <w:sz w:val="21"/>
+          <w:lang w:val="es-ES"/>
+        </w:rPr>
+        <w:t>-s (g</w:t>
+      </w:r>
+      <w:r>
+        <w:rPr>
+          <w:sz w:val="21"/>
+          <w:lang w:val="es-ES"/>
+        </w:rPr>
+        <w:t>enerators.WaveformGenerator -i SEMILLA</w:t>
+      </w:r>
+      <w:r>
+        <w:rPr>
+          <w:sz w:val="21"/>
+          <w:lang w:val="es-ES"/>
+        </w:rPr>
+        <w:t>) -m 1000000) -s (generators.WaveformGenerator -i 4)</w:t>
       </w:r>
     </w:p>
     <w:p>
@@ -1675,7 +1547,7 @@
               <w:rPr>
                 <w:lang w:val="es-ES"/>
               </w:rPr>
-              <w:t>2</w:t>
+              <w:t>1</w:t>
             </w:r>
           </w:p>
         </w:tc>
@@ -1709,12 +1581,6 @@
                 <w:lang w:val="es-ES"/>
               </w:rPr>
             </w:pPr>
-            <w:r>
-              <w:rPr>
-                <w:lang w:val="es-ES"/>
-              </w:rPr>
-              <w:t>33,466</w:t>
-            </w:r>
           </w:p>
         </w:tc>
         <w:tc>
@@ -1728,12 +1594,6 @@
                 <w:lang w:val="es-ES"/>
               </w:rPr>
             </w:pPr>
-            <w:r>
-              <w:rPr>
-                <w:lang w:val="es-ES"/>
-              </w:rPr>
-              <w:t>0.0</w:t>
-            </w:r>
           </w:p>
         </w:tc>
         <w:tc>
@@ -1747,12 +1607,6 @@
                 <w:lang w:val="es-ES"/>
               </w:rPr>
             </w:pPr>
-            <w:r>
-              <w:rPr>
-                <w:lang w:val="es-ES"/>
-              </w:rPr>
-              <w:t>0.243</w:t>
-            </w:r>
           </w:p>
         </w:tc>
         <w:tc>
@@ -1766,12 +1620,6 @@
                 <w:lang w:val="es-ES"/>
               </w:rPr>
             </w:pPr>
-            <w:r>
-              <w:rPr>
-                <w:lang w:val="es-ES"/>
-              </w:rPr>
-              <w:t>-0.06256</w:t>
-            </w:r>
           </w:p>
         </w:tc>
       </w:tr>
@@ -1791,7 +1639,7 @@
               <w:rPr>
                 <w:lang w:val="es-ES"/>
               </w:rPr>
-              <w:t>1</w:t>
+              <w:t>2</w:t>
             </w:r>
           </w:p>
         </w:tc>
@@ -1825,12 +1673,6 @@
                 <w:lang w:val="es-ES"/>
               </w:rPr>
             </w:pPr>
-            <w:r>
-              <w:rPr>
-                <w:lang w:val="es-ES"/>
-              </w:rPr>
-              <w:t>33,466</w:t>
-            </w:r>
           </w:p>
         </w:tc>
         <w:tc>
@@ -1844,12 +1686,6 @@
                 <w:lang w:val="es-ES"/>
               </w:rPr>
             </w:pPr>
-            <w:r>
-              <w:rPr>
-                <w:lang w:val="es-ES"/>
-              </w:rPr>
-              <w:t>0.0</w:t>
-            </w:r>
           </w:p>
         </w:tc>
         <w:tc>
@@ -1863,12 +1699,6 @@
                 <w:lang w:val="es-ES"/>
               </w:rPr>
             </w:pPr>
-            <w:r>
-              <w:rPr>
-                <w:lang w:val="es-ES"/>
-              </w:rPr>
-              <w:t>0,243</w:t>
-            </w:r>
           </w:p>
         </w:tc>
         <w:tc>
@@ -1882,12 +1712,6 @@
                 <w:lang w:val="es-ES"/>
               </w:rPr>
             </w:pPr>
-            <w:r>
-              <w:rPr>
-                <w:lang w:val="es-ES"/>
-              </w:rPr>
-              <w:t>-0.06256</w:t>
-            </w:r>
           </w:p>
         </w:tc>
       </w:tr>
@@ -1941,12 +1765,6 @@
                 <w:lang w:val="es-ES"/>
               </w:rPr>
             </w:pPr>
-            <w:r>
-              <w:rPr>
-                <w:lang w:val="es-ES"/>
-              </w:rPr>
-              <w:t>33,466</w:t>
-            </w:r>
           </w:p>
         </w:tc>
         <w:tc>
@@ -1960,12 +1778,6 @@
                 <w:lang w:val="es-ES"/>
               </w:rPr>
             </w:pPr>
-            <w:r>
-              <w:rPr>
-                <w:lang w:val="es-ES"/>
-              </w:rPr>
-              <w:t>0.0</w:t>
-            </w:r>
           </w:p>
         </w:tc>
         <w:tc>
@@ -1979,12 +1791,6 @@
                 <w:lang w:val="es-ES"/>
               </w:rPr>
             </w:pPr>
-            <w:r>
-              <w:rPr>
-                <w:lang w:val="es-ES"/>
-              </w:rPr>
-              <w:t>0,243</w:t>
-            </w:r>
           </w:p>
         </w:tc>
         <w:tc>
@@ -1998,12 +1804,6 @@
                 <w:lang w:val="es-ES"/>
               </w:rPr>
             </w:pPr>
-            <w:r>
-              <w:rPr>
-                <w:lang w:val="es-ES"/>
-              </w:rPr>
-              <w:t>-0.06256</w:t>
-            </w:r>
           </w:p>
         </w:tc>
       </w:tr>
@@ -2057,12 +1857,6 @@
                 <w:lang w:val="es-ES"/>
               </w:rPr>
             </w:pPr>
-            <w:r>
-              <w:rPr>
-                <w:lang w:val="es-ES"/>
-              </w:rPr>
-              <w:t>33,466</w:t>
-            </w:r>
           </w:p>
         </w:tc>
         <w:tc>
@@ -2076,12 +1870,6 @@
                 <w:lang w:val="es-ES"/>
               </w:rPr>
             </w:pPr>
-            <w:r>
-              <w:rPr>
-                <w:lang w:val="es-ES"/>
-              </w:rPr>
-              <w:t>0.0</w:t>
-            </w:r>
           </w:p>
         </w:tc>
         <w:tc>
@@ -2095,12 +1883,6 @@
                 <w:lang w:val="es-ES"/>
               </w:rPr>
             </w:pPr>
-            <w:r>
-              <w:rPr>
-                <w:lang w:val="es-ES"/>
-              </w:rPr>
-              <w:t>0,243</w:t>
-            </w:r>
           </w:p>
         </w:tc>
         <w:tc>
@@ -2114,12 +1896,6 @@
                 <w:lang w:val="es-ES"/>
               </w:rPr>
             </w:pPr>
-            <w:r>
-              <w:rPr>
-                <w:lang w:val="es-ES"/>
-              </w:rPr>
-              <w:t>-0.06256</w:t>
-            </w:r>
           </w:p>
         </w:tc>
       </w:tr>
@@ -2173,12 +1949,6 @@
                 <w:lang w:val="es-ES"/>
               </w:rPr>
             </w:pPr>
-            <w:r>
-              <w:rPr>
-                <w:lang w:val="es-ES"/>
-              </w:rPr>
-              <w:t>33,466</w:t>
-            </w:r>
           </w:p>
         </w:tc>
         <w:tc>
@@ -2192,12 +1962,6 @@
                 <w:lang w:val="es-ES"/>
               </w:rPr>
             </w:pPr>
-            <w:r>
-              <w:rPr>
-                <w:lang w:val="es-ES"/>
-              </w:rPr>
-              <w:t>0.0</w:t>
-            </w:r>
           </w:p>
         </w:tc>
         <w:tc>
@@ -2211,12 +1975,6 @@
                 <w:lang w:val="es-ES"/>
               </w:rPr>
             </w:pPr>
-            <w:r>
-              <w:rPr>
-                <w:lang w:val="es-ES"/>
-              </w:rPr>
-              <w:t>0,243</w:t>
-            </w:r>
           </w:p>
         </w:tc>
         <w:tc>
@@ -2230,12 +1988,6 @@
                 <w:lang w:val="es-ES"/>
               </w:rPr>
             </w:pPr>
-            <w:r>
-              <w:rPr>
-                <w:lang w:val="es-ES"/>
-              </w:rPr>
-              <w:t>-0.06256</w:t>
-            </w:r>
           </w:p>
         </w:tc>
       </w:tr>
@@ -2270,42 +2022,6 @@
     <w:p>
       <w:pPr>
         <w:rPr>
-          <w:color w:val="FF0000"/>
-          <w:lang w:val="es-ES"/>
-        </w:rPr>
-      </w:pPr>
-      <w:r>
-        <w:rPr>
-          <w:color w:val="FF0000"/>
-          <w:lang w:val="es-ES"/>
-        </w:rPr>
-        <w:t>¿</w:t>
-      </w:r>
-      <w:r>
-        <w:rPr>
-          <w:color w:val="FF0000"/>
-          <w:lang w:val="es-ES"/>
-        </w:rPr>
-        <w:t>E</w:t>
-      </w:r>
-      <w:r>
-        <w:rPr>
-          <w:color w:val="FF0000"/>
-          <w:lang w:val="es-ES"/>
-        </w:rPr>
-        <w:t>s normal que salgan los mismos resultados</w:t>
-      </w:r>
-      <w:r>
-        <w:rPr>
-          <w:color w:val="FF0000"/>
-          <w:lang w:val="es-ES"/>
-        </w:rPr>
-        <w:t>?</w:t>
-      </w:r>
-    </w:p>
-    <w:p>
-      <w:pPr>
-        <w:rPr>
           <w:lang w:val="es-ES"/>
         </w:rPr>
       </w:pPr>
@@ -2371,26 +2087,29 @@
           <w:lang w:val="es-ES"/>
         </w:rPr>
       </w:pPr>
+      <w:bookmarkStart w:id="0" w:name="_GoBack"/>
       <w:r>
         <w:rPr>
           <w:sz w:val="21"/>
           <w:lang w:val="es-ES"/>
         </w:rPr>
-        <w:t>EvaluateInterleavedTestThenTrain -l moa.classifiers.trees.HoeffdingTree -s (generators.WaveformGenerator -i 2) -i 1000000 -f 10000</w:t>
-      </w:r>
-    </w:p>
-    <w:p>
-      <w:pPr>
-        <w:rPr>
-          <w:lang w:val="es-ES"/>
-        </w:rPr>
-      </w:pPr>
-      <w:r>
-        <w:rPr>
-          <w:lang w:val="es-ES"/>
-        </w:rPr>
-        <w:t xml:space="preserve">Cambiaríamos el –i 2 por el valor que deseemos. </w:t>
-      </w:r>
+        <w:t>EvaluateInterleavedTestThenTrain -l moa.classifiers.trees.HoeffdingTree -s (g</w:t>
+      </w:r>
+      <w:r>
+        <w:rPr>
+          <w:sz w:val="21"/>
+          <w:lang w:val="es-ES"/>
+        </w:rPr>
+        <w:t>enerators.WaveformGenerator -i SEMILLA</w:t>
+      </w:r>
+      <w:r>
+        <w:rPr>
+          <w:sz w:val="21"/>
+          <w:lang w:val="es-ES"/>
+        </w:rPr>
+        <w:t>) -i 1000000 -f 10000</w:t>
+      </w:r>
+      <w:bookmarkEnd w:id="0"/>
     </w:p>
     <w:p>
       <w:pPr>
@@ -3055,7 +2774,21 @@
           <w:sz w:val="21"/>
           <w:lang w:val="es-ES"/>
         </w:rPr>
-        <w:t>EvaluateInterleavedTestThenTrain -l moa.classifiers.trees.HoeffdingAdaptiveTree -s (generators.WaveformGenerator -i 2) -i 1000000 -f 10000</w:t>
+        <w:t>EvaluateInterleavedTestThenTrain -l moa.classifiers.trees.HoeffdingAdaptiveTree -s (g</w:t>
+      </w:r>
+      <w:r>
+        <w:rPr>
+          <w:sz w:val="21"/>
+          <w:lang w:val="es-ES"/>
+        </w:rPr>
+        <w:t>enerators.WaveformGenerator -i SEMILLA</w:t>
+      </w:r>
+      <w:r>
+        <w:rPr>
+          <w:sz w:val="21"/>
+          <w:lang w:val="es-ES"/>
+        </w:rPr>
+        <w:t>) -i 1000000 -f 10000</w:t>
       </w:r>
     </w:p>
     <w:p>
@@ -3770,8 +3503,24 @@
           <w:sz w:val="21"/>
           <w:lang w:val="es-ES"/>
         </w:rPr>
-        <w:t>EvaluateInterleavedTestThenTrain -l moa.classifiers.trees.HoeffdingTree -s (generators.RandomRBFGeneratorDrift -s 0.001 -a 7 -n 3) -r 2 -i 2000000</w:t>
-      </w:r>
+        <w:t>EvaluateInterleavedTestThenTrain -l moa.classifiers.trees.HoeffdingTree -s (generators.RandomRBFGeneratorDrift -s 0.001 -k 3 -a 7 -n 3) -i 2000000</w:t>
+      </w:r>
+    </w:p>
+    <w:p>
+      <w:pPr>
+        <w:rPr>
+          <w:sz w:val="21"/>
+          <w:lang w:val="es-ES"/>
+        </w:rPr>
+      </w:pPr>
+    </w:p>
+    <w:p>
+      <w:pPr>
+        <w:rPr>
+          <w:sz w:val="21"/>
+          <w:lang w:val="es-ES"/>
+        </w:rPr>
+      </w:pPr>
     </w:p>
     <w:p>
       <w:pPr>
@@ -3929,75 +3678,45 @@
                 <w:lang w:val="es-ES"/>
               </w:rPr>
             </w:pPr>
-            <w:r>
-              <w:rPr>
-                <w:lang w:val="es-ES"/>
-              </w:rPr>
-              <w:t>77.4546</w:t>
-            </w:r>
-          </w:p>
-        </w:tc>
-        <w:tc>
-          <w:tcPr>
-            <w:tcW w:w="1698" w:type="dxa"/>
-          </w:tcPr>
-          <w:p>
-            <w:pPr>
-              <w:cnfStyle w:val="000000000000" w:firstRow="0" w:lastRow="0" w:firstColumn="0" w:lastColumn="0" w:oddVBand="0" w:evenVBand="0" w:oddHBand="0" w:evenHBand="0" w:firstRowFirstColumn="0" w:firstRowLastColumn="0" w:lastRowFirstColumn="0" w:lastRowLastColumn="0"/>
-              <w:rPr>
-                <w:lang w:val="es-ES"/>
-              </w:rPr>
-            </w:pPr>
-            <w:r>
-              <w:rPr>
-                <w:lang w:val="es-ES"/>
-              </w:rPr>
-              <w:t>54.7758</w:t>
-            </w:r>
-          </w:p>
-        </w:tc>
-        <w:tc>
-          <w:tcPr>
-            <w:tcW w:w="1698" w:type="dxa"/>
-          </w:tcPr>
-          <w:p>
-            <w:pPr>
-              <w:cnfStyle w:val="000000000000" w:firstRow="0" w:lastRow="0" w:firstColumn="0" w:lastColumn="0" w:oddVBand="0" w:evenVBand="0" w:oddHBand="0" w:evenHBand="0" w:firstRowFirstColumn="0" w:firstRowLastColumn="0" w:lastRowFirstColumn="0" w:lastRowLastColumn="0"/>
-              <w:rPr>
-                <w:lang w:val="es-ES"/>
-              </w:rPr>
-            </w:pPr>
-            <w:r>
-              <w:rPr>
-                <w:lang w:val="es-ES"/>
-              </w:rPr>
-              <w:t>54.852</w:t>
-            </w:r>
-            <w:r>
-              <w:rPr>
-                <w:lang w:val="es-ES"/>
-              </w:rPr>
-              <w:t>7</w:t>
-            </w:r>
-          </w:p>
-        </w:tc>
-        <w:tc>
-          <w:tcPr>
-            <w:tcW w:w="1698" w:type="dxa"/>
-          </w:tcPr>
-          <w:p>
-            <w:pPr>
-              <w:cnfStyle w:val="000000000000" w:firstRow="0" w:lastRow="0" w:firstColumn="0" w:lastColumn="0" w:oddVBand="0" w:evenVBand="0" w:oddHBand="0" w:evenHBand="0" w:firstRowFirstColumn="0" w:firstRowLastColumn="0" w:lastRowFirstColumn="0" w:lastRowLastColumn="0"/>
-              <w:rPr>
-                <w:lang w:val="es-ES"/>
-              </w:rPr>
-            </w:pPr>
-            <w:r>
-              <w:rPr>
-                <w:lang w:val="es-ES"/>
-              </w:rPr>
-              <w:t>52.9810</w:t>
-            </w:r>
+          </w:p>
+        </w:tc>
+        <w:tc>
+          <w:tcPr>
+            <w:tcW w:w="1698" w:type="dxa"/>
+          </w:tcPr>
+          <w:p>
+            <w:pPr>
+              <w:cnfStyle w:val="000000000000" w:firstRow="0" w:lastRow="0" w:firstColumn="0" w:lastColumn="0" w:oddVBand="0" w:evenVBand="0" w:oddHBand="0" w:evenHBand="0" w:firstRowFirstColumn="0" w:firstRowLastColumn="0" w:lastRowFirstColumn="0" w:lastRowLastColumn="0"/>
+              <w:rPr>
+                <w:lang w:val="es-ES"/>
+              </w:rPr>
+            </w:pPr>
+          </w:p>
+        </w:tc>
+        <w:tc>
+          <w:tcPr>
+            <w:tcW w:w="1698" w:type="dxa"/>
+          </w:tcPr>
+          <w:p>
+            <w:pPr>
+              <w:cnfStyle w:val="000000000000" w:firstRow="0" w:lastRow="0" w:firstColumn="0" w:lastColumn="0" w:oddVBand="0" w:evenVBand="0" w:oddHBand="0" w:evenHBand="0" w:firstRowFirstColumn="0" w:firstRowLastColumn="0" w:lastRowFirstColumn="0" w:lastRowLastColumn="0"/>
+              <w:rPr>
+                <w:lang w:val="es-ES"/>
+              </w:rPr>
+            </w:pPr>
+          </w:p>
+        </w:tc>
+        <w:tc>
+          <w:tcPr>
+            <w:tcW w:w="1698" w:type="dxa"/>
+          </w:tcPr>
+          <w:p>
+            <w:pPr>
+              <w:cnfStyle w:val="000000000000" w:firstRow="0" w:lastRow="0" w:firstColumn="0" w:lastColumn="0" w:oddVBand="0" w:evenVBand="0" w:oddHBand="0" w:evenHBand="0" w:firstRowFirstColumn="0" w:firstRowLastColumn="0" w:lastRowFirstColumn="0" w:lastRowLastColumn="0"/>
+              <w:rPr>
+                <w:lang w:val="es-ES"/>
+              </w:rPr>
+            </w:pPr>
           </w:p>
         </w:tc>
       </w:tr>
@@ -4032,69 +3751,45 @@
                 <w:lang w:val="es-ES"/>
               </w:rPr>
             </w:pPr>
-            <w:r>
-              <w:rPr>
-                <w:lang w:val="es-ES"/>
-              </w:rPr>
-              <w:t>77.4546</w:t>
-            </w:r>
-          </w:p>
-        </w:tc>
-        <w:tc>
-          <w:tcPr>
-            <w:tcW w:w="1698" w:type="dxa"/>
-          </w:tcPr>
-          <w:p>
-            <w:pPr>
-              <w:cnfStyle w:val="000000000000" w:firstRow="0" w:lastRow="0" w:firstColumn="0" w:lastColumn="0" w:oddVBand="0" w:evenVBand="0" w:oddHBand="0" w:evenHBand="0" w:firstRowFirstColumn="0" w:firstRowLastColumn="0" w:lastRowFirstColumn="0" w:lastRowLastColumn="0"/>
-              <w:rPr>
-                <w:lang w:val="es-ES"/>
-              </w:rPr>
-            </w:pPr>
-            <w:r>
-              <w:rPr>
-                <w:lang w:val="es-ES"/>
-              </w:rPr>
-              <w:t>54.7758</w:t>
-            </w:r>
-          </w:p>
-        </w:tc>
-        <w:tc>
-          <w:tcPr>
-            <w:tcW w:w="1698" w:type="dxa"/>
-          </w:tcPr>
-          <w:p>
-            <w:pPr>
-              <w:cnfStyle w:val="000000000000" w:firstRow="0" w:lastRow="0" w:firstColumn="0" w:lastColumn="0" w:oddVBand="0" w:evenVBand="0" w:oddHBand="0" w:evenHBand="0" w:firstRowFirstColumn="0" w:firstRowLastColumn="0" w:lastRowFirstColumn="0" w:lastRowLastColumn="0"/>
-              <w:rPr>
-                <w:lang w:val="es-ES"/>
-              </w:rPr>
-            </w:pPr>
-            <w:r>
-              <w:rPr>
-                <w:lang w:val="es-ES"/>
-              </w:rPr>
-              <w:t>54.8527</w:t>
-            </w:r>
-          </w:p>
-        </w:tc>
-        <w:tc>
-          <w:tcPr>
-            <w:tcW w:w="1698" w:type="dxa"/>
-          </w:tcPr>
-          <w:p>
-            <w:pPr>
-              <w:cnfStyle w:val="000000000000" w:firstRow="0" w:lastRow="0" w:firstColumn="0" w:lastColumn="0" w:oddVBand="0" w:evenVBand="0" w:oddHBand="0" w:evenHBand="0" w:firstRowFirstColumn="0" w:firstRowLastColumn="0" w:lastRowFirstColumn="0" w:lastRowLastColumn="0"/>
-              <w:rPr>
-                <w:lang w:val="es-ES"/>
-              </w:rPr>
-            </w:pPr>
-            <w:r>
-              <w:rPr>
-                <w:lang w:val="es-ES"/>
-              </w:rPr>
-              <w:t>52.9810</w:t>
-            </w:r>
+          </w:p>
+        </w:tc>
+        <w:tc>
+          <w:tcPr>
+            <w:tcW w:w="1698" w:type="dxa"/>
+          </w:tcPr>
+          <w:p>
+            <w:pPr>
+              <w:cnfStyle w:val="000000000000" w:firstRow="0" w:lastRow="0" w:firstColumn="0" w:lastColumn="0" w:oddVBand="0" w:evenVBand="0" w:oddHBand="0" w:evenHBand="0" w:firstRowFirstColumn="0" w:firstRowLastColumn="0" w:lastRowFirstColumn="0" w:lastRowLastColumn="0"/>
+              <w:rPr>
+                <w:lang w:val="es-ES"/>
+              </w:rPr>
+            </w:pPr>
+          </w:p>
+        </w:tc>
+        <w:tc>
+          <w:tcPr>
+            <w:tcW w:w="1698" w:type="dxa"/>
+          </w:tcPr>
+          <w:p>
+            <w:pPr>
+              <w:cnfStyle w:val="000000000000" w:firstRow="0" w:lastRow="0" w:firstColumn="0" w:lastColumn="0" w:oddVBand="0" w:evenVBand="0" w:oddHBand="0" w:evenHBand="0" w:firstRowFirstColumn="0" w:firstRowLastColumn="0" w:lastRowFirstColumn="0" w:lastRowLastColumn="0"/>
+              <w:rPr>
+                <w:lang w:val="es-ES"/>
+              </w:rPr>
+            </w:pPr>
+          </w:p>
+        </w:tc>
+        <w:tc>
+          <w:tcPr>
+            <w:tcW w:w="1698" w:type="dxa"/>
+          </w:tcPr>
+          <w:p>
+            <w:pPr>
+              <w:cnfStyle w:val="000000000000" w:firstRow="0" w:lastRow="0" w:firstColumn="0" w:lastColumn="0" w:oddVBand="0" w:evenVBand="0" w:oddHBand="0" w:evenHBand="0" w:firstRowFirstColumn="0" w:firstRowLastColumn="0" w:lastRowFirstColumn="0" w:lastRowLastColumn="0"/>
+              <w:rPr>
+                <w:lang w:val="es-ES"/>
+              </w:rPr>
+            </w:pPr>
           </w:p>
         </w:tc>
       </w:tr>
@@ -4129,69 +3824,45 @@
                 <w:lang w:val="es-ES"/>
               </w:rPr>
             </w:pPr>
-            <w:r>
-              <w:rPr>
-                <w:lang w:val="es-ES"/>
-              </w:rPr>
-              <w:t>77.4546</w:t>
-            </w:r>
-          </w:p>
-        </w:tc>
-        <w:tc>
-          <w:tcPr>
-            <w:tcW w:w="1698" w:type="dxa"/>
-          </w:tcPr>
-          <w:p>
-            <w:pPr>
-              <w:cnfStyle w:val="000000000000" w:firstRow="0" w:lastRow="0" w:firstColumn="0" w:lastColumn="0" w:oddVBand="0" w:evenVBand="0" w:oddHBand="0" w:evenHBand="0" w:firstRowFirstColumn="0" w:firstRowLastColumn="0" w:lastRowFirstColumn="0" w:lastRowLastColumn="0"/>
-              <w:rPr>
-                <w:lang w:val="es-ES"/>
-              </w:rPr>
-            </w:pPr>
-            <w:r>
-              <w:rPr>
-                <w:lang w:val="es-ES"/>
-              </w:rPr>
-              <w:t>54.7758</w:t>
-            </w:r>
-          </w:p>
-        </w:tc>
-        <w:tc>
-          <w:tcPr>
-            <w:tcW w:w="1698" w:type="dxa"/>
-          </w:tcPr>
-          <w:p>
-            <w:pPr>
-              <w:cnfStyle w:val="000000000000" w:firstRow="0" w:lastRow="0" w:firstColumn="0" w:lastColumn="0" w:oddVBand="0" w:evenVBand="0" w:oddHBand="0" w:evenHBand="0" w:firstRowFirstColumn="0" w:firstRowLastColumn="0" w:lastRowFirstColumn="0" w:lastRowLastColumn="0"/>
-              <w:rPr>
-                <w:lang w:val="es-ES"/>
-              </w:rPr>
-            </w:pPr>
-            <w:r>
-              <w:rPr>
-                <w:lang w:val="es-ES"/>
-              </w:rPr>
-              <w:t>54.8527</w:t>
-            </w:r>
-          </w:p>
-        </w:tc>
-        <w:tc>
-          <w:tcPr>
-            <w:tcW w:w="1698" w:type="dxa"/>
-          </w:tcPr>
-          <w:p>
-            <w:pPr>
-              <w:cnfStyle w:val="000000000000" w:firstRow="0" w:lastRow="0" w:firstColumn="0" w:lastColumn="0" w:oddVBand="0" w:evenVBand="0" w:oddHBand="0" w:evenHBand="0" w:firstRowFirstColumn="0" w:firstRowLastColumn="0" w:lastRowFirstColumn="0" w:lastRowLastColumn="0"/>
-              <w:rPr>
-                <w:lang w:val="es-ES"/>
-              </w:rPr>
-            </w:pPr>
-            <w:r>
-              <w:rPr>
-                <w:lang w:val="es-ES"/>
-              </w:rPr>
-              <w:t>52.9810</w:t>
-            </w:r>
+          </w:p>
+        </w:tc>
+        <w:tc>
+          <w:tcPr>
+            <w:tcW w:w="1698" w:type="dxa"/>
+          </w:tcPr>
+          <w:p>
+            <w:pPr>
+              <w:cnfStyle w:val="000000000000" w:firstRow="0" w:lastRow="0" w:firstColumn="0" w:lastColumn="0" w:oddVBand="0" w:evenVBand="0" w:oddHBand="0" w:evenHBand="0" w:firstRowFirstColumn="0" w:firstRowLastColumn="0" w:lastRowFirstColumn="0" w:lastRowLastColumn="0"/>
+              <w:rPr>
+                <w:lang w:val="es-ES"/>
+              </w:rPr>
+            </w:pPr>
+          </w:p>
+        </w:tc>
+        <w:tc>
+          <w:tcPr>
+            <w:tcW w:w="1698" w:type="dxa"/>
+          </w:tcPr>
+          <w:p>
+            <w:pPr>
+              <w:cnfStyle w:val="000000000000" w:firstRow="0" w:lastRow="0" w:firstColumn="0" w:lastColumn="0" w:oddVBand="0" w:evenVBand="0" w:oddHBand="0" w:evenHBand="0" w:firstRowFirstColumn="0" w:firstRowLastColumn="0" w:lastRowFirstColumn="0" w:lastRowLastColumn="0"/>
+              <w:rPr>
+                <w:lang w:val="es-ES"/>
+              </w:rPr>
+            </w:pPr>
+          </w:p>
+        </w:tc>
+        <w:tc>
+          <w:tcPr>
+            <w:tcW w:w="1698" w:type="dxa"/>
+          </w:tcPr>
+          <w:p>
+            <w:pPr>
+              <w:cnfStyle w:val="000000000000" w:firstRow="0" w:lastRow="0" w:firstColumn="0" w:lastColumn="0" w:oddVBand="0" w:evenVBand="0" w:oddHBand="0" w:evenHBand="0" w:firstRowFirstColumn="0" w:firstRowLastColumn="0" w:lastRowFirstColumn="0" w:lastRowLastColumn="0"/>
+              <w:rPr>
+                <w:lang w:val="es-ES"/>
+              </w:rPr>
+            </w:pPr>
           </w:p>
         </w:tc>
       </w:tr>
@@ -4226,69 +3897,45 @@
                 <w:lang w:val="es-ES"/>
               </w:rPr>
             </w:pPr>
-            <w:r>
-              <w:rPr>
-                <w:lang w:val="es-ES"/>
-              </w:rPr>
-              <w:t>77.4546</w:t>
-            </w:r>
-          </w:p>
-        </w:tc>
-        <w:tc>
-          <w:tcPr>
-            <w:tcW w:w="1698" w:type="dxa"/>
-          </w:tcPr>
-          <w:p>
-            <w:pPr>
-              <w:cnfStyle w:val="000000000000" w:firstRow="0" w:lastRow="0" w:firstColumn="0" w:lastColumn="0" w:oddVBand="0" w:evenVBand="0" w:oddHBand="0" w:evenHBand="0" w:firstRowFirstColumn="0" w:firstRowLastColumn="0" w:lastRowFirstColumn="0" w:lastRowLastColumn="0"/>
-              <w:rPr>
-                <w:lang w:val="es-ES"/>
-              </w:rPr>
-            </w:pPr>
-            <w:r>
-              <w:rPr>
-                <w:lang w:val="es-ES"/>
-              </w:rPr>
-              <w:t>54.7758</w:t>
-            </w:r>
-          </w:p>
-        </w:tc>
-        <w:tc>
-          <w:tcPr>
-            <w:tcW w:w="1698" w:type="dxa"/>
-          </w:tcPr>
-          <w:p>
-            <w:pPr>
-              <w:cnfStyle w:val="000000000000" w:firstRow="0" w:lastRow="0" w:firstColumn="0" w:lastColumn="0" w:oddVBand="0" w:evenVBand="0" w:oddHBand="0" w:evenHBand="0" w:firstRowFirstColumn="0" w:firstRowLastColumn="0" w:lastRowFirstColumn="0" w:lastRowLastColumn="0"/>
-              <w:rPr>
-                <w:lang w:val="es-ES"/>
-              </w:rPr>
-            </w:pPr>
-            <w:r>
-              <w:rPr>
-                <w:lang w:val="es-ES"/>
-              </w:rPr>
-              <w:t>54.8527</w:t>
-            </w:r>
-          </w:p>
-        </w:tc>
-        <w:tc>
-          <w:tcPr>
-            <w:tcW w:w="1698" w:type="dxa"/>
-          </w:tcPr>
-          <w:p>
-            <w:pPr>
-              <w:cnfStyle w:val="000000000000" w:firstRow="0" w:lastRow="0" w:firstColumn="0" w:lastColumn="0" w:oddVBand="0" w:evenVBand="0" w:oddHBand="0" w:evenHBand="0" w:firstRowFirstColumn="0" w:firstRowLastColumn="0" w:lastRowFirstColumn="0" w:lastRowLastColumn="0"/>
-              <w:rPr>
-                <w:lang w:val="es-ES"/>
-              </w:rPr>
-            </w:pPr>
-            <w:r>
-              <w:rPr>
-                <w:lang w:val="es-ES"/>
-              </w:rPr>
-              <w:t>52.9810</w:t>
-            </w:r>
+          </w:p>
+        </w:tc>
+        <w:tc>
+          <w:tcPr>
+            <w:tcW w:w="1698" w:type="dxa"/>
+          </w:tcPr>
+          <w:p>
+            <w:pPr>
+              <w:cnfStyle w:val="000000000000" w:firstRow="0" w:lastRow="0" w:firstColumn="0" w:lastColumn="0" w:oddVBand="0" w:evenVBand="0" w:oddHBand="0" w:evenHBand="0" w:firstRowFirstColumn="0" w:firstRowLastColumn="0" w:lastRowFirstColumn="0" w:lastRowLastColumn="0"/>
+              <w:rPr>
+                <w:lang w:val="es-ES"/>
+              </w:rPr>
+            </w:pPr>
+          </w:p>
+        </w:tc>
+        <w:tc>
+          <w:tcPr>
+            <w:tcW w:w="1698" w:type="dxa"/>
+          </w:tcPr>
+          <w:p>
+            <w:pPr>
+              <w:cnfStyle w:val="000000000000" w:firstRow="0" w:lastRow="0" w:firstColumn="0" w:lastColumn="0" w:oddVBand="0" w:evenVBand="0" w:oddHBand="0" w:evenHBand="0" w:firstRowFirstColumn="0" w:firstRowLastColumn="0" w:lastRowFirstColumn="0" w:lastRowLastColumn="0"/>
+              <w:rPr>
+                <w:lang w:val="es-ES"/>
+              </w:rPr>
+            </w:pPr>
+          </w:p>
+        </w:tc>
+        <w:tc>
+          <w:tcPr>
+            <w:tcW w:w="1698" w:type="dxa"/>
+          </w:tcPr>
+          <w:p>
+            <w:pPr>
+              <w:cnfStyle w:val="000000000000" w:firstRow="0" w:lastRow="0" w:firstColumn="0" w:lastColumn="0" w:oddVBand="0" w:evenVBand="0" w:oddHBand="0" w:evenHBand="0" w:firstRowFirstColumn="0" w:firstRowLastColumn="0" w:lastRowFirstColumn="0" w:lastRowLastColumn="0"/>
+              <w:rPr>
+                <w:lang w:val="es-ES"/>
+              </w:rPr>
+            </w:pPr>
           </w:p>
         </w:tc>
       </w:tr>
@@ -4323,69 +3970,45 @@
                 <w:lang w:val="es-ES"/>
               </w:rPr>
             </w:pPr>
-            <w:r>
-              <w:rPr>
-                <w:lang w:val="es-ES"/>
-              </w:rPr>
-              <w:t>77.4546</w:t>
-            </w:r>
-          </w:p>
-        </w:tc>
-        <w:tc>
-          <w:tcPr>
-            <w:tcW w:w="1698" w:type="dxa"/>
-          </w:tcPr>
-          <w:p>
-            <w:pPr>
-              <w:cnfStyle w:val="000000000000" w:firstRow="0" w:lastRow="0" w:firstColumn="0" w:lastColumn="0" w:oddVBand="0" w:evenVBand="0" w:oddHBand="0" w:evenHBand="0" w:firstRowFirstColumn="0" w:firstRowLastColumn="0" w:lastRowFirstColumn="0" w:lastRowLastColumn="0"/>
-              <w:rPr>
-                <w:lang w:val="es-ES"/>
-              </w:rPr>
-            </w:pPr>
-            <w:r>
-              <w:rPr>
-                <w:lang w:val="es-ES"/>
-              </w:rPr>
-              <w:t>54.7758</w:t>
-            </w:r>
-          </w:p>
-        </w:tc>
-        <w:tc>
-          <w:tcPr>
-            <w:tcW w:w="1698" w:type="dxa"/>
-          </w:tcPr>
-          <w:p>
-            <w:pPr>
-              <w:cnfStyle w:val="000000000000" w:firstRow="0" w:lastRow="0" w:firstColumn="0" w:lastColumn="0" w:oddVBand="0" w:evenVBand="0" w:oddHBand="0" w:evenHBand="0" w:firstRowFirstColumn="0" w:firstRowLastColumn="0" w:lastRowFirstColumn="0" w:lastRowLastColumn="0"/>
-              <w:rPr>
-                <w:lang w:val="es-ES"/>
-              </w:rPr>
-            </w:pPr>
-            <w:r>
-              <w:rPr>
-                <w:lang w:val="es-ES"/>
-              </w:rPr>
-              <w:t>54.8527</w:t>
-            </w:r>
-          </w:p>
-        </w:tc>
-        <w:tc>
-          <w:tcPr>
-            <w:tcW w:w="1698" w:type="dxa"/>
-          </w:tcPr>
-          <w:p>
-            <w:pPr>
-              <w:cnfStyle w:val="000000000000" w:firstRow="0" w:lastRow="0" w:firstColumn="0" w:lastColumn="0" w:oddVBand="0" w:evenVBand="0" w:oddHBand="0" w:evenHBand="0" w:firstRowFirstColumn="0" w:firstRowLastColumn="0" w:lastRowFirstColumn="0" w:lastRowLastColumn="0"/>
-              <w:rPr>
-                <w:lang w:val="es-ES"/>
-              </w:rPr>
-            </w:pPr>
-            <w:r>
-              <w:rPr>
-                <w:lang w:val="es-ES"/>
-              </w:rPr>
-              <w:t>52.9810</w:t>
-            </w:r>
+          </w:p>
+        </w:tc>
+        <w:tc>
+          <w:tcPr>
+            <w:tcW w:w="1698" w:type="dxa"/>
+          </w:tcPr>
+          <w:p>
+            <w:pPr>
+              <w:cnfStyle w:val="000000000000" w:firstRow="0" w:lastRow="0" w:firstColumn="0" w:lastColumn="0" w:oddVBand="0" w:evenVBand="0" w:oddHBand="0" w:evenHBand="0" w:firstRowFirstColumn="0" w:firstRowLastColumn="0" w:lastRowFirstColumn="0" w:lastRowLastColumn="0"/>
+              <w:rPr>
+                <w:lang w:val="es-ES"/>
+              </w:rPr>
+            </w:pPr>
+          </w:p>
+        </w:tc>
+        <w:tc>
+          <w:tcPr>
+            <w:tcW w:w="1698" w:type="dxa"/>
+          </w:tcPr>
+          <w:p>
+            <w:pPr>
+              <w:cnfStyle w:val="000000000000" w:firstRow="0" w:lastRow="0" w:firstColumn="0" w:lastColumn="0" w:oddVBand="0" w:evenVBand="0" w:oddHBand="0" w:evenHBand="0" w:firstRowFirstColumn="0" w:firstRowLastColumn="0" w:lastRowFirstColumn="0" w:lastRowLastColumn="0"/>
+              <w:rPr>
+                <w:lang w:val="es-ES"/>
+              </w:rPr>
+            </w:pPr>
+          </w:p>
+        </w:tc>
+        <w:tc>
+          <w:tcPr>
+            <w:tcW w:w="1698" w:type="dxa"/>
+          </w:tcPr>
+          <w:p>
+            <w:pPr>
+              <w:cnfStyle w:val="000000000000" w:firstRow="0" w:lastRow="0" w:firstColumn="0" w:lastColumn="0" w:oddVBand="0" w:evenVBand="0" w:oddHBand="0" w:evenHBand="0" w:firstRowFirstColumn="0" w:firstRowLastColumn="0" w:lastRowFirstColumn="0" w:lastRowLastColumn="0"/>
+              <w:rPr>
+                <w:lang w:val="es-ES"/>
+              </w:rPr>
+            </w:pPr>
           </w:p>
         </w:tc>
       </w:tr>
@@ -4431,13 +4054,6 @@
           <w:lang w:val="es-ES"/>
         </w:rPr>
       </w:pPr>
-      <w:r>
-        <w:rPr>
-          <w:sz w:val="21"/>
-          <w:lang w:val="es-ES"/>
-        </w:rPr>
-        <w:t>EvaluateInterleavedTestThenTrain -l moa.classifiers.trees.HoeffdingAdaptiveTree -s (generators.RandomRBFGeneratorDrift -s 0.001 -a 7 -n 3) -r 2 -i 2000000</w:t>
-      </w:r>
     </w:p>
     <w:p>
       <w:pPr>
@@ -4595,69 +4211,45 @@
                 <w:lang w:val="es-ES"/>
               </w:rPr>
             </w:pPr>
-            <w:r>
-              <w:rPr>
-                <w:lang w:val="es-ES"/>
-              </w:rPr>
-              <w:t>96.2493</w:t>
-            </w:r>
-          </w:p>
-        </w:tc>
-        <w:tc>
-          <w:tcPr>
-            <w:tcW w:w="1698" w:type="dxa"/>
-          </w:tcPr>
-          <w:p>
-            <w:pPr>
-              <w:cnfStyle w:val="000000000000" w:firstRow="0" w:lastRow="0" w:firstColumn="0" w:lastColumn="0" w:oddVBand="0" w:evenVBand="0" w:oddHBand="0" w:evenHBand="0" w:firstRowFirstColumn="0" w:firstRowLastColumn="0" w:lastRowFirstColumn="0" w:lastRowLastColumn="0"/>
-              <w:rPr>
-                <w:lang w:val="es-ES"/>
-              </w:rPr>
-            </w:pPr>
-            <w:r>
-              <w:rPr>
-                <w:lang w:val="es-ES"/>
-              </w:rPr>
-              <w:t>92.4914</w:t>
-            </w:r>
-          </w:p>
-        </w:tc>
-        <w:tc>
-          <w:tcPr>
-            <w:tcW w:w="1698" w:type="dxa"/>
-          </w:tcPr>
-          <w:p>
-            <w:pPr>
-              <w:cnfStyle w:val="000000000000" w:firstRow="0" w:lastRow="0" w:firstColumn="0" w:lastColumn="0" w:oddVBand="0" w:evenVBand="0" w:oddHBand="0" w:evenHBand="0" w:firstRowFirstColumn="0" w:firstRowLastColumn="0" w:lastRowFirstColumn="0" w:lastRowLastColumn="0"/>
-              <w:rPr>
-                <w:lang w:val="es-ES"/>
-              </w:rPr>
-            </w:pPr>
-            <w:r>
-              <w:rPr>
-                <w:lang w:val="es-ES"/>
-              </w:rPr>
-              <w:t>92.4891</w:t>
-            </w:r>
-          </w:p>
-        </w:tc>
-        <w:tc>
-          <w:tcPr>
-            <w:tcW w:w="1698" w:type="dxa"/>
-          </w:tcPr>
-          <w:p>
-            <w:pPr>
-              <w:cnfStyle w:val="000000000000" w:firstRow="0" w:lastRow="0" w:firstColumn="0" w:lastColumn="0" w:oddVBand="0" w:evenVBand="0" w:oddHBand="0" w:evenHBand="0" w:firstRowFirstColumn="0" w:firstRowLastColumn="0" w:lastRowFirstColumn="0" w:lastRowLastColumn="0"/>
-              <w:rPr>
-                <w:lang w:val="es-ES"/>
-              </w:rPr>
-            </w:pPr>
-            <w:r>
-              <w:rPr>
-                <w:lang w:val="es-ES"/>
-              </w:rPr>
-              <w:t>92.1777</w:t>
-            </w:r>
+          </w:p>
+        </w:tc>
+        <w:tc>
+          <w:tcPr>
+            <w:tcW w:w="1698" w:type="dxa"/>
+          </w:tcPr>
+          <w:p>
+            <w:pPr>
+              <w:cnfStyle w:val="000000000000" w:firstRow="0" w:lastRow="0" w:firstColumn="0" w:lastColumn="0" w:oddVBand="0" w:evenVBand="0" w:oddHBand="0" w:evenHBand="0" w:firstRowFirstColumn="0" w:firstRowLastColumn="0" w:lastRowFirstColumn="0" w:lastRowLastColumn="0"/>
+              <w:rPr>
+                <w:lang w:val="es-ES"/>
+              </w:rPr>
+            </w:pPr>
+          </w:p>
+        </w:tc>
+        <w:tc>
+          <w:tcPr>
+            <w:tcW w:w="1698" w:type="dxa"/>
+          </w:tcPr>
+          <w:p>
+            <w:pPr>
+              <w:cnfStyle w:val="000000000000" w:firstRow="0" w:lastRow="0" w:firstColumn="0" w:lastColumn="0" w:oddVBand="0" w:evenVBand="0" w:oddHBand="0" w:evenHBand="0" w:firstRowFirstColumn="0" w:firstRowLastColumn="0" w:lastRowFirstColumn="0" w:lastRowLastColumn="0"/>
+              <w:rPr>
+                <w:lang w:val="es-ES"/>
+              </w:rPr>
+            </w:pPr>
+          </w:p>
+        </w:tc>
+        <w:tc>
+          <w:tcPr>
+            <w:tcW w:w="1698" w:type="dxa"/>
+          </w:tcPr>
+          <w:p>
+            <w:pPr>
+              <w:cnfStyle w:val="000000000000" w:firstRow="0" w:lastRow="0" w:firstColumn="0" w:lastColumn="0" w:oddVBand="0" w:evenVBand="0" w:oddHBand="0" w:evenHBand="0" w:firstRowFirstColumn="0" w:firstRowLastColumn="0" w:lastRowFirstColumn="0" w:lastRowLastColumn="0"/>
+              <w:rPr>
+                <w:lang w:val="es-ES"/>
+              </w:rPr>
+            </w:pPr>
           </w:p>
         </w:tc>
       </w:tr>
@@ -4692,69 +4284,45 @@
                 <w:lang w:val="es-ES"/>
               </w:rPr>
             </w:pPr>
-            <w:r>
-              <w:rPr>
-                <w:lang w:val="es-ES"/>
-              </w:rPr>
-              <w:t>96.2493</w:t>
-            </w:r>
-          </w:p>
-        </w:tc>
-        <w:tc>
-          <w:tcPr>
-            <w:tcW w:w="1698" w:type="dxa"/>
-          </w:tcPr>
-          <w:p>
-            <w:pPr>
-              <w:cnfStyle w:val="000000000000" w:firstRow="0" w:lastRow="0" w:firstColumn="0" w:lastColumn="0" w:oddVBand="0" w:evenVBand="0" w:oddHBand="0" w:evenHBand="0" w:firstRowFirstColumn="0" w:firstRowLastColumn="0" w:lastRowFirstColumn="0" w:lastRowLastColumn="0"/>
-              <w:rPr>
-                <w:lang w:val="es-ES"/>
-              </w:rPr>
-            </w:pPr>
-            <w:r>
-              <w:rPr>
-                <w:lang w:val="es-ES"/>
-              </w:rPr>
-              <w:t>92.4914</w:t>
-            </w:r>
-          </w:p>
-        </w:tc>
-        <w:tc>
-          <w:tcPr>
-            <w:tcW w:w="1698" w:type="dxa"/>
-          </w:tcPr>
-          <w:p>
-            <w:pPr>
-              <w:cnfStyle w:val="000000000000" w:firstRow="0" w:lastRow="0" w:firstColumn="0" w:lastColumn="0" w:oddVBand="0" w:evenVBand="0" w:oddHBand="0" w:evenHBand="0" w:firstRowFirstColumn="0" w:firstRowLastColumn="0" w:lastRowFirstColumn="0" w:lastRowLastColumn="0"/>
-              <w:rPr>
-                <w:lang w:val="es-ES"/>
-              </w:rPr>
-            </w:pPr>
-            <w:r>
-              <w:rPr>
-                <w:lang w:val="es-ES"/>
-              </w:rPr>
-              <w:t>92.4891</w:t>
-            </w:r>
-          </w:p>
-        </w:tc>
-        <w:tc>
-          <w:tcPr>
-            <w:tcW w:w="1698" w:type="dxa"/>
-          </w:tcPr>
-          <w:p>
-            <w:pPr>
-              <w:cnfStyle w:val="000000000000" w:firstRow="0" w:lastRow="0" w:firstColumn="0" w:lastColumn="0" w:oddVBand="0" w:evenVBand="0" w:oddHBand="0" w:evenHBand="0" w:firstRowFirstColumn="0" w:firstRowLastColumn="0" w:lastRowFirstColumn="0" w:lastRowLastColumn="0"/>
-              <w:rPr>
-                <w:lang w:val="es-ES"/>
-              </w:rPr>
-            </w:pPr>
-            <w:r>
-              <w:rPr>
-                <w:lang w:val="es-ES"/>
-              </w:rPr>
-              <w:t>92.1777</w:t>
-            </w:r>
+          </w:p>
+        </w:tc>
+        <w:tc>
+          <w:tcPr>
+            <w:tcW w:w="1698" w:type="dxa"/>
+          </w:tcPr>
+          <w:p>
+            <w:pPr>
+              <w:cnfStyle w:val="000000000000" w:firstRow="0" w:lastRow="0" w:firstColumn="0" w:lastColumn="0" w:oddVBand="0" w:evenVBand="0" w:oddHBand="0" w:evenHBand="0" w:firstRowFirstColumn="0" w:firstRowLastColumn="0" w:lastRowFirstColumn="0" w:lastRowLastColumn="0"/>
+              <w:rPr>
+                <w:lang w:val="es-ES"/>
+              </w:rPr>
+            </w:pPr>
+          </w:p>
+        </w:tc>
+        <w:tc>
+          <w:tcPr>
+            <w:tcW w:w="1698" w:type="dxa"/>
+          </w:tcPr>
+          <w:p>
+            <w:pPr>
+              <w:cnfStyle w:val="000000000000" w:firstRow="0" w:lastRow="0" w:firstColumn="0" w:lastColumn="0" w:oddVBand="0" w:evenVBand="0" w:oddHBand="0" w:evenHBand="0" w:firstRowFirstColumn="0" w:firstRowLastColumn="0" w:lastRowFirstColumn="0" w:lastRowLastColumn="0"/>
+              <w:rPr>
+                <w:lang w:val="es-ES"/>
+              </w:rPr>
+            </w:pPr>
+          </w:p>
+        </w:tc>
+        <w:tc>
+          <w:tcPr>
+            <w:tcW w:w="1698" w:type="dxa"/>
+          </w:tcPr>
+          <w:p>
+            <w:pPr>
+              <w:cnfStyle w:val="000000000000" w:firstRow="0" w:lastRow="0" w:firstColumn="0" w:lastColumn="0" w:oddVBand="0" w:evenVBand="0" w:oddHBand="0" w:evenHBand="0" w:firstRowFirstColumn="0" w:firstRowLastColumn="0" w:lastRowFirstColumn="0" w:lastRowLastColumn="0"/>
+              <w:rPr>
+                <w:lang w:val="es-ES"/>
+              </w:rPr>
+            </w:pPr>
           </w:p>
         </w:tc>
       </w:tr>
@@ -4789,69 +4357,45 @@
                 <w:lang w:val="es-ES"/>
               </w:rPr>
             </w:pPr>
-            <w:r>
-              <w:rPr>
-                <w:lang w:val="es-ES"/>
-              </w:rPr>
-              <w:t>96.2493</w:t>
-            </w:r>
-          </w:p>
-        </w:tc>
-        <w:tc>
-          <w:tcPr>
-            <w:tcW w:w="1698" w:type="dxa"/>
-          </w:tcPr>
-          <w:p>
-            <w:pPr>
-              <w:cnfStyle w:val="000000000000" w:firstRow="0" w:lastRow="0" w:firstColumn="0" w:lastColumn="0" w:oddVBand="0" w:evenVBand="0" w:oddHBand="0" w:evenHBand="0" w:firstRowFirstColumn="0" w:firstRowLastColumn="0" w:lastRowFirstColumn="0" w:lastRowLastColumn="0"/>
-              <w:rPr>
-                <w:lang w:val="es-ES"/>
-              </w:rPr>
-            </w:pPr>
-            <w:r>
-              <w:rPr>
-                <w:lang w:val="es-ES"/>
-              </w:rPr>
-              <w:t>92.4914</w:t>
-            </w:r>
-          </w:p>
-        </w:tc>
-        <w:tc>
-          <w:tcPr>
-            <w:tcW w:w="1698" w:type="dxa"/>
-          </w:tcPr>
-          <w:p>
-            <w:pPr>
-              <w:cnfStyle w:val="000000000000" w:firstRow="0" w:lastRow="0" w:firstColumn="0" w:lastColumn="0" w:oddVBand="0" w:evenVBand="0" w:oddHBand="0" w:evenHBand="0" w:firstRowFirstColumn="0" w:firstRowLastColumn="0" w:lastRowFirstColumn="0" w:lastRowLastColumn="0"/>
-              <w:rPr>
-                <w:lang w:val="es-ES"/>
-              </w:rPr>
-            </w:pPr>
-            <w:r>
-              <w:rPr>
-                <w:lang w:val="es-ES"/>
-              </w:rPr>
-              <w:t>92.4891</w:t>
-            </w:r>
-          </w:p>
-        </w:tc>
-        <w:tc>
-          <w:tcPr>
-            <w:tcW w:w="1698" w:type="dxa"/>
-          </w:tcPr>
-          <w:p>
-            <w:pPr>
-              <w:cnfStyle w:val="000000000000" w:firstRow="0" w:lastRow="0" w:firstColumn="0" w:lastColumn="0" w:oddVBand="0" w:evenVBand="0" w:oddHBand="0" w:evenHBand="0" w:firstRowFirstColumn="0" w:firstRowLastColumn="0" w:lastRowFirstColumn="0" w:lastRowLastColumn="0"/>
-              <w:rPr>
-                <w:lang w:val="es-ES"/>
-              </w:rPr>
-            </w:pPr>
-            <w:r>
-              <w:rPr>
-                <w:lang w:val="es-ES"/>
-              </w:rPr>
-              <w:t>92.1777</w:t>
-            </w:r>
+          </w:p>
+        </w:tc>
+        <w:tc>
+          <w:tcPr>
+            <w:tcW w:w="1698" w:type="dxa"/>
+          </w:tcPr>
+          <w:p>
+            <w:pPr>
+              <w:cnfStyle w:val="000000000000" w:firstRow="0" w:lastRow="0" w:firstColumn="0" w:lastColumn="0" w:oddVBand="0" w:evenVBand="0" w:oddHBand="0" w:evenHBand="0" w:firstRowFirstColumn="0" w:firstRowLastColumn="0" w:lastRowFirstColumn="0" w:lastRowLastColumn="0"/>
+              <w:rPr>
+                <w:lang w:val="es-ES"/>
+              </w:rPr>
+            </w:pPr>
+          </w:p>
+        </w:tc>
+        <w:tc>
+          <w:tcPr>
+            <w:tcW w:w="1698" w:type="dxa"/>
+          </w:tcPr>
+          <w:p>
+            <w:pPr>
+              <w:cnfStyle w:val="000000000000" w:firstRow="0" w:lastRow="0" w:firstColumn="0" w:lastColumn="0" w:oddVBand="0" w:evenVBand="0" w:oddHBand="0" w:evenHBand="0" w:firstRowFirstColumn="0" w:firstRowLastColumn="0" w:lastRowFirstColumn="0" w:lastRowLastColumn="0"/>
+              <w:rPr>
+                <w:lang w:val="es-ES"/>
+              </w:rPr>
+            </w:pPr>
+          </w:p>
+        </w:tc>
+        <w:tc>
+          <w:tcPr>
+            <w:tcW w:w="1698" w:type="dxa"/>
+          </w:tcPr>
+          <w:p>
+            <w:pPr>
+              <w:cnfStyle w:val="000000000000" w:firstRow="0" w:lastRow="0" w:firstColumn="0" w:lastColumn="0" w:oddVBand="0" w:evenVBand="0" w:oddHBand="0" w:evenHBand="0" w:firstRowFirstColumn="0" w:firstRowLastColumn="0" w:lastRowFirstColumn="0" w:lastRowLastColumn="0"/>
+              <w:rPr>
+                <w:lang w:val="es-ES"/>
+              </w:rPr>
+            </w:pPr>
           </w:p>
         </w:tc>
       </w:tr>
@@ -4886,69 +4430,45 @@
                 <w:lang w:val="es-ES"/>
               </w:rPr>
             </w:pPr>
-            <w:r>
-              <w:rPr>
-                <w:lang w:val="es-ES"/>
-              </w:rPr>
-              <w:t>96.2493</w:t>
-            </w:r>
-          </w:p>
-        </w:tc>
-        <w:tc>
-          <w:tcPr>
-            <w:tcW w:w="1698" w:type="dxa"/>
-          </w:tcPr>
-          <w:p>
-            <w:pPr>
-              <w:cnfStyle w:val="000000000000" w:firstRow="0" w:lastRow="0" w:firstColumn="0" w:lastColumn="0" w:oddVBand="0" w:evenVBand="0" w:oddHBand="0" w:evenHBand="0" w:firstRowFirstColumn="0" w:firstRowLastColumn="0" w:lastRowFirstColumn="0" w:lastRowLastColumn="0"/>
-              <w:rPr>
-                <w:lang w:val="es-ES"/>
-              </w:rPr>
-            </w:pPr>
-            <w:r>
-              <w:rPr>
-                <w:lang w:val="es-ES"/>
-              </w:rPr>
-              <w:t>92.4914</w:t>
-            </w:r>
-          </w:p>
-        </w:tc>
-        <w:tc>
-          <w:tcPr>
-            <w:tcW w:w="1698" w:type="dxa"/>
-          </w:tcPr>
-          <w:p>
-            <w:pPr>
-              <w:cnfStyle w:val="000000000000" w:firstRow="0" w:lastRow="0" w:firstColumn="0" w:lastColumn="0" w:oddVBand="0" w:evenVBand="0" w:oddHBand="0" w:evenHBand="0" w:firstRowFirstColumn="0" w:firstRowLastColumn="0" w:lastRowFirstColumn="0" w:lastRowLastColumn="0"/>
-              <w:rPr>
-                <w:lang w:val="es-ES"/>
-              </w:rPr>
-            </w:pPr>
-            <w:r>
-              <w:rPr>
-                <w:lang w:val="es-ES"/>
-              </w:rPr>
-              <w:t>92.4891</w:t>
-            </w:r>
-          </w:p>
-        </w:tc>
-        <w:tc>
-          <w:tcPr>
-            <w:tcW w:w="1698" w:type="dxa"/>
-          </w:tcPr>
-          <w:p>
-            <w:pPr>
-              <w:cnfStyle w:val="000000000000" w:firstRow="0" w:lastRow="0" w:firstColumn="0" w:lastColumn="0" w:oddVBand="0" w:evenVBand="0" w:oddHBand="0" w:evenHBand="0" w:firstRowFirstColumn="0" w:firstRowLastColumn="0" w:lastRowFirstColumn="0" w:lastRowLastColumn="0"/>
-              <w:rPr>
-                <w:lang w:val="es-ES"/>
-              </w:rPr>
-            </w:pPr>
-            <w:r>
-              <w:rPr>
-                <w:lang w:val="es-ES"/>
-              </w:rPr>
-              <w:t>92.1777</w:t>
-            </w:r>
+          </w:p>
+        </w:tc>
+        <w:tc>
+          <w:tcPr>
+            <w:tcW w:w="1698" w:type="dxa"/>
+          </w:tcPr>
+          <w:p>
+            <w:pPr>
+              <w:cnfStyle w:val="000000000000" w:firstRow="0" w:lastRow="0" w:firstColumn="0" w:lastColumn="0" w:oddVBand="0" w:evenVBand="0" w:oddHBand="0" w:evenHBand="0" w:firstRowFirstColumn="0" w:firstRowLastColumn="0" w:lastRowFirstColumn="0" w:lastRowLastColumn="0"/>
+              <w:rPr>
+                <w:lang w:val="es-ES"/>
+              </w:rPr>
+            </w:pPr>
+          </w:p>
+        </w:tc>
+        <w:tc>
+          <w:tcPr>
+            <w:tcW w:w="1698" w:type="dxa"/>
+          </w:tcPr>
+          <w:p>
+            <w:pPr>
+              <w:cnfStyle w:val="000000000000" w:firstRow="0" w:lastRow="0" w:firstColumn="0" w:lastColumn="0" w:oddVBand="0" w:evenVBand="0" w:oddHBand="0" w:evenHBand="0" w:firstRowFirstColumn="0" w:firstRowLastColumn="0" w:lastRowFirstColumn="0" w:lastRowLastColumn="0"/>
+              <w:rPr>
+                <w:lang w:val="es-ES"/>
+              </w:rPr>
+            </w:pPr>
+          </w:p>
+        </w:tc>
+        <w:tc>
+          <w:tcPr>
+            <w:tcW w:w="1698" w:type="dxa"/>
+          </w:tcPr>
+          <w:p>
+            <w:pPr>
+              <w:cnfStyle w:val="000000000000" w:firstRow="0" w:lastRow="0" w:firstColumn="0" w:lastColumn="0" w:oddVBand="0" w:evenVBand="0" w:oddHBand="0" w:evenHBand="0" w:firstRowFirstColumn="0" w:firstRowLastColumn="0" w:lastRowFirstColumn="0" w:lastRowLastColumn="0"/>
+              <w:rPr>
+                <w:lang w:val="es-ES"/>
+              </w:rPr>
+            </w:pPr>
           </w:p>
         </w:tc>
       </w:tr>
@@ -4983,69 +4503,45 @@
                 <w:lang w:val="es-ES"/>
               </w:rPr>
             </w:pPr>
-            <w:r>
-              <w:rPr>
-                <w:lang w:val="es-ES"/>
-              </w:rPr>
-              <w:t>96.2493</w:t>
-            </w:r>
-          </w:p>
-        </w:tc>
-        <w:tc>
-          <w:tcPr>
-            <w:tcW w:w="1698" w:type="dxa"/>
-          </w:tcPr>
-          <w:p>
-            <w:pPr>
-              <w:cnfStyle w:val="000000000000" w:firstRow="0" w:lastRow="0" w:firstColumn="0" w:lastColumn="0" w:oddVBand="0" w:evenVBand="0" w:oddHBand="0" w:evenHBand="0" w:firstRowFirstColumn="0" w:firstRowLastColumn="0" w:lastRowFirstColumn="0" w:lastRowLastColumn="0"/>
-              <w:rPr>
-                <w:lang w:val="es-ES"/>
-              </w:rPr>
-            </w:pPr>
-            <w:r>
-              <w:rPr>
-                <w:lang w:val="es-ES"/>
-              </w:rPr>
-              <w:t>92.4914</w:t>
-            </w:r>
-          </w:p>
-        </w:tc>
-        <w:tc>
-          <w:tcPr>
-            <w:tcW w:w="1698" w:type="dxa"/>
-          </w:tcPr>
-          <w:p>
-            <w:pPr>
-              <w:cnfStyle w:val="000000000000" w:firstRow="0" w:lastRow="0" w:firstColumn="0" w:lastColumn="0" w:oddVBand="0" w:evenVBand="0" w:oddHBand="0" w:evenHBand="0" w:firstRowFirstColumn="0" w:firstRowLastColumn="0" w:lastRowFirstColumn="0" w:lastRowLastColumn="0"/>
-              <w:rPr>
-                <w:lang w:val="es-ES"/>
-              </w:rPr>
-            </w:pPr>
-            <w:r>
-              <w:rPr>
-                <w:lang w:val="es-ES"/>
-              </w:rPr>
-              <w:t>92.4891</w:t>
-            </w:r>
-          </w:p>
-        </w:tc>
-        <w:tc>
-          <w:tcPr>
-            <w:tcW w:w="1698" w:type="dxa"/>
-          </w:tcPr>
-          <w:p>
-            <w:pPr>
-              <w:cnfStyle w:val="000000000000" w:firstRow="0" w:lastRow="0" w:firstColumn="0" w:lastColumn="0" w:oddVBand="0" w:evenVBand="0" w:oddHBand="0" w:evenHBand="0" w:firstRowFirstColumn="0" w:firstRowLastColumn="0" w:lastRowFirstColumn="0" w:lastRowLastColumn="0"/>
-              <w:rPr>
-                <w:lang w:val="es-ES"/>
-              </w:rPr>
-            </w:pPr>
-            <w:r>
-              <w:rPr>
-                <w:lang w:val="es-ES"/>
-              </w:rPr>
-              <w:t>92.1777</w:t>
-            </w:r>
+          </w:p>
+        </w:tc>
+        <w:tc>
+          <w:tcPr>
+            <w:tcW w:w="1698" w:type="dxa"/>
+          </w:tcPr>
+          <w:p>
+            <w:pPr>
+              <w:cnfStyle w:val="000000000000" w:firstRow="0" w:lastRow="0" w:firstColumn="0" w:lastColumn="0" w:oddVBand="0" w:evenVBand="0" w:oddHBand="0" w:evenHBand="0" w:firstRowFirstColumn="0" w:firstRowLastColumn="0" w:lastRowFirstColumn="0" w:lastRowLastColumn="0"/>
+              <w:rPr>
+                <w:lang w:val="es-ES"/>
+              </w:rPr>
+            </w:pPr>
+          </w:p>
+        </w:tc>
+        <w:tc>
+          <w:tcPr>
+            <w:tcW w:w="1698" w:type="dxa"/>
+          </w:tcPr>
+          <w:p>
+            <w:pPr>
+              <w:cnfStyle w:val="000000000000" w:firstRow="0" w:lastRow="0" w:firstColumn="0" w:lastColumn="0" w:oddVBand="0" w:evenVBand="0" w:oddHBand="0" w:evenHBand="0" w:firstRowFirstColumn="0" w:firstRowLastColumn="0" w:lastRowFirstColumn="0" w:lastRowLastColumn="0"/>
+              <w:rPr>
+                <w:lang w:val="es-ES"/>
+              </w:rPr>
+            </w:pPr>
+          </w:p>
+        </w:tc>
+        <w:tc>
+          <w:tcPr>
+            <w:tcW w:w="1698" w:type="dxa"/>
+          </w:tcPr>
+          <w:p>
+            <w:pPr>
+              <w:cnfStyle w:val="000000000000" w:firstRow="0" w:lastRow="0" w:firstColumn="0" w:lastColumn="0" w:oddVBand="0" w:evenVBand="0" w:oddHBand="0" w:evenHBand="0" w:firstRowFirstColumn="0" w:firstRowLastColumn="0" w:lastRowFirstColumn="0" w:lastRowLastColumn="0"/>
+              <w:rPr>
+                <w:lang w:val="es-ES"/>
+              </w:rPr>
+            </w:pPr>
           </w:p>
         </w:tc>
       </w:tr>
@@ -5087,6 +4583,28 @@
     <w:p>
       <w:pPr>
         <w:rPr>
+          <w:color w:val="FF0000"/>
+          <w:lang w:val="es-ES"/>
+        </w:rPr>
+      </w:pPr>
+      <w:r>
+        <w:rPr>
+          <w:color w:val="FF0000"/>
+          <w:lang w:val="es-ES"/>
+        </w:rPr>
+        <w:t>¿Qué semilla se cambia</w:t>
+      </w:r>
+      <w:r>
+        <w:rPr>
+          <w:color w:val="FF0000"/>
+          <w:lang w:val="es-ES"/>
+        </w:rPr>
+        <w:t>?</w:t>
+      </w:r>
+    </w:p>
+    <w:p>
+      <w:pPr>
+        <w:rPr>
           <w:lang w:val="es-ES"/>
         </w:rPr>
       </w:pPr>
@@ -5142,8 +4660,22 @@
         <w:rPr>
           <w:lang w:val="es-ES"/>
         </w:rPr>
-        <w:t>RunStreamTasks -t (EvaluatePrequential -l trees.HoeffdingTree -s (generators.RandomRBFGeneratorDrift -s 0.001 -k 3 -a 7 -n 3) -i 2000000)</w:t>
-      </w:r>
+        <w:t>EvaluatePrequential -l trees.HoeffdingTree -s (generators.RandomRBFGeneratorDrift -s 0.001 -k 3 -a 7 -n 3) -i 2000000</w:t>
+      </w:r>
+    </w:p>
+    <w:p>
+      <w:pPr>
+        <w:rPr>
+          <w:lang w:val="es-ES"/>
+        </w:rPr>
+      </w:pPr>
+    </w:p>
+    <w:p>
+      <w:pPr>
+        <w:rPr>
+          <w:lang w:val="es-ES"/>
+        </w:rPr>
+      </w:pPr>
     </w:p>
     <w:p>
       <w:pPr>
@@ -5175,7 +4707,29 @@
         <w:rPr>
           <w:lang w:val="es-ES"/>
         </w:rPr>
-        <w:t>RunStreamTasks -t (EvaluatePrequential -l trees.HoeffdingAdaptiveTree -s (generators.RandomRBFGeneratorDrift -s 0.001 -k 3 -a 7 -n 3) -i 2000000)</w:t>
+        <w:t>EvaluatePrequential -l trees.HoeffdingAdaptiveTree -s (generators.RandomRBFGeneratorDrift -s 0.001 -k 3 -a 7 -n 3) -i 2000000</w:t>
+      </w:r>
+    </w:p>
+    <w:p>
+      <w:pPr>
+        <w:rPr>
+          <w:lang w:val="es-ES"/>
+        </w:rPr>
+      </w:pPr>
+    </w:p>
+    <w:p>
+      <w:pPr>
+        <w:rPr>
+          <w:color w:val="FF0000"/>
+          <w:lang w:val="es-ES"/>
+        </w:rPr>
+      </w:pPr>
+      <w:r>
+        <w:rPr>
+          <w:color w:val="FF0000"/>
+          <w:lang w:val="es-ES"/>
+        </w:rPr>
+        <w:t>¿Qué semilla cambio aquí?</w:t>
       </w:r>
     </w:p>
     <w:p>
@@ -5264,7 +4818,29 @@
         <w:rPr>
           <w:lang w:val="es-ES"/>
         </w:rPr>
-        <w:t>RunStreamTasks -t (EvaluatePrequential -l (drift.SingleClassifierDrift -l trees.HoeffdingTree) -s (generators.RandomRBFGeneratorDrift -s 0.001 -k 3 -a 7 -n 3) -i 2000000)</w:t>
+        <w:t>EvaluatePrequential -l (drift.SingleClassifierDrift -l trees.HoeffdingTree) -s (generators.RandomRBFGeneratorDrift -s 0.001 -k 3 -a 7 -n 3) -i 2000000</w:t>
+      </w:r>
+    </w:p>
+    <w:p>
+      <w:pPr>
+        <w:rPr>
+          <w:lang w:val="es-ES"/>
+        </w:rPr>
+      </w:pPr>
+    </w:p>
+    <w:p>
+      <w:pPr>
+        <w:rPr>
+          <w:color w:val="FF0000"/>
+          <w:lang w:val="es-ES"/>
+        </w:rPr>
+      </w:pPr>
+      <w:r>
+        <w:rPr>
+          <w:color w:val="FF0000"/>
+          <w:lang w:val="es-ES"/>
+        </w:rPr>
+        <w:t>¿Y la semilla como la cambiamos?</w:t>
       </w:r>
     </w:p>
     <w:p>
@@ -5311,8 +4887,37 @@
         <w:rPr>
           <w:lang w:val="es-ES"/>
         </w:rPr>
-        <w:t>RunStreamTasks -t (EvaluatePrequential -l (drift.SingleClassifierDrift -l trees.HoeffdingAdaptiveTree) -s (generators.RandomRBFGeneratorDrift -s 0.001 -k 3 -a 7 -n 3) -i 2000000)</w:t>
-      </w:r>
+        <w:t>EvaluatePrequential -l (drift.SingleClassifierDrift -l trees.HoeffdingAdaptiveTree) -s (generators.RandomRBFGeneratorDrift -s 0.001 -k 3 -a 7 -n 3) -i 2000000</w:t>
+      </w:r>
+    </w:p>
+    <w:p>
+      <w:pPr>
+        <w:rPr>
+          <w:lang w:val="es-ES"/>
+        </w:rPr>
+      </w:pPr>
+    </w:p>
+    <w:p>
+      <w:pPr>
+        <w:rPr>
+          <w:color w:val="FF0000"/>
+          <w:lang w:val="es-ES"/>
+        </w:rPr>
+      </w:pPr>
+      <w:r>
+        <w:rPr>
+          <w:color w:val="FF0000"/>
+          <w:lang w:val="es-ES"/>
+        </w:rPr>
+        <w:t>¿Y la semilla como la cambiamos?</w:t>
+      </w:r>
+    </w:p>
+    <w:p>
+      <w:pPr>
+        <w:rPr>
+          <w:lang w:val="es-ES"/>
+        </w:rPr>
+      </w:pPr>
     </w:p>
     <w:p>
       <w:pPr>
@@ -5353,8 +4958,6 @@
         </w:rPr>
         <w:t>n</w:t>
       </w:r>
-      <w:bookmarkStart w:id="0" w:name="_GoBack"/>
-      <w:bookmarkEnd w:id="0"/>
     </w:p>
     <w:p>
       <w:pPr>

</xml_diff>

<commit_message>
STMFD: Práctica en minería de flujos de datos acabada
</commit_message>
<xml_diff>
--- a/4 Series temporales y mineria de flujos de datos/PerezHernandezFranciscoMineriaFlujos.docx
+++ b/4 Series temporales y mineria de flujos de datos/PerezHernandezFranciscoMineriaFlujos.docx
@@ -70,7 +70,7 @@
         </w:rPr>
         <w:t xml:space="preserve">E-mail: </w:t>
       </w:r>
-      <w:hyperlink r:id="rId7" w:history="1">
+      <w:hyperlink r:id="rId8" w:history="1">
         <w:r>
           <w:rPr>
             <w:rStyle w:val="Hipervnculo"/>
@@ -118,6 +118,13 @@
         </w:rPr>
         <w:t>Fecha de entrega: 05/05/2017</w:t>
       </w:r>
+      <w:r>
+        <w:rPr>
+          <w:lang w:val="es-ES"/>
+        </w:rPr>
+        <w:tab/>
+        <w:t>Versión MOA: moa-release-2016.04</w:t>
+      </w:r>
     </w:p>
     <w:p>
       <w:pPr>
@@ -262,21 +269,7 @@
         <w:rPr>
           <w:lang w:val="es-ES"/>
         </w:rPr>
-        <w:t xml:space="preserve">El criterio habitual para dividir un nodo suele ser por la ganancia de información, por </w:t>
-      </w:r>
-      <w:proofErr w:type="gramStart"/>
-      <w:r>
-        <w:rPr>
-          <w:lang w:val="es-ES"/>
-        </w:rPr>
-        <w:t>el ratio</w:t>
-      </w:r>
-      <w:proofErr w:type="gramEnd"/>
-      <w:r>
-        <w:rPr>
-          <w:lang w:val="es-ES"/>
-        </w:rPr>
-        <w:t xml:space="preserve"> de ganancia o por la minimización de la entropía. </w:t>
+        <w:t xml:space="preserve">El criterio habitual para dividir un nodo suele ser por la ganancia de información, por el ratio de ganancia o por la minimización de la entropía. </w:t>
       </w:r>
     </w:p>
     <w:p>
@@ -361,7 +354,6 @@
           <w:lang w:val="es-ES"/>
         </w:rPr>
       </w:pPr>
-      <w:proofErr w:type="spellStart"/>
       <w:r>
         <w:rPr>
           <w:b/>
@@ -369,7 +361,6 @@
         </w:rPr>
         <w:t>TestThenTrain</w:t>
       </w:r>
-      <w:proofErr w:type="spellEnd"/>
       <w:r>
         <w:rPr>
           <w:lang w:val="es-ES"/>
@@ -389,50 +380,18 @@
           <w:lang w:val="es-ES"/>
         </w:rPr>
       </w:pPr>
-      <w:proofErr w:type="spellStart"/>
       <w:r>
         <w:rPr>
           <w:b/>
           <w:lang w:val="es-ES"/>
         </w:rPr>
-        <w:t>Prequential</w:t>
-      </w:r>
-      <w:proofErr w:type="spellEnd"/>
-      <w:r>
-        <w:rPr>
-          <w:b/>
-          <w:lang w:val="es-ES"/>
-        </w:rPr>
-        <w:t xml:space="preserve"> </w:t>
-      </w:r>
-      <w:proofErr w:type="spellStart"/>
-      <w:r>
-        <w:rPr>
-          <w:b/>
-          <w:lang w:val="es-ES"/>
-        </w:rPr>
-        <w:t>evaluation</w:t>
-      </w:r>
-      <w:proofErr w:type="spellEnd"/>
-      <w:r>
-        <w:rPr>
-          <w:lang w:val="es-ES"/>
-        </w:rPr>
-        <w:t xml:space="preserve">: Es equivalente a </w:t>
-      </w:r>
-      <w:proofErr w:type="spellStart"/>
-      <w:r>
-        <w:rPr>
-          <w:lang w:val="es-ES"/>
-        </w:rPr>
-        <w:t>TestThenTrain</w:t>
-      </w:r>
-      <w:proofErr w:type="spellEnd"/>
-      <w:r>
-        <w:rPr>
-          <w:lang w:val="es-ES"/>
-        </w:rPr>
-        <w:t>, pero utiliza una ventana deslizante o mecanismos para “olvidar” datos antiguos.</w:t>
+        <w:t>Prequential evaluation</w:t>
+      </w:r>
+      <w:r>
+        <w:rPr>
+          <w:lang w:val="es-ES"/>
+        </w:rPr>
+        <w:t>: Es equivalente a TestThenTrain, pero utiliza una ventana deslizante o mecanismos para “olvidar” datos antiguos.</w:t>
       </w:r>
     </w:p>
     <w:p>
@@ -447,7 +406,6 @@
           <w:lang w:val="es-ES"/>
         </w:rPr>
       </w:pPr>
-      <w:proofErr w:type="spellStart"/>
       <w:r>
         <w:rPr>
           <w:b/>
@@ -455,7 +413,6 @@
         </w:rPr>
         <w:t>Heldout</w:t>
       </w:r>
-      <w:proofErr w:type="spellEnd"/>
       <w:r>
         <w:rPr>
           <w:lang w:val="es-ES"/>
@@ -580,6 +537,87 @@
         </w:rPr>
         <w:t>Aprendizaje online</w:t>
       </w:r>
+      <w:r>
+        <w:rPr>
+          <w:lang w:val="es-ES"/>
+        </w:rPr>
+        <w:t>, donde se tiene que cumplir los requisitos</w:t>
+      </w:r>
+      <w:r>
+        <w:rPr>
+          <w:lang w:val="es-ES"/>
+        </w:rPr>
+        <w:t xml:space="preserve"> de que</w:t>
+      </w:r>
+      <w:r>
+        <w:rPr>
+          <w:lang w:val="es-ES"/>
+        </w:rPr>
+        <w:t>:</w:t>
+      </w:r>
+    </w:p>
+    <w:p>
+      <w:pPr>
+        <w:pStyle w:val="Prrafodelista"/>
+        <w:numPr>
+          <w:ilvl w:val="1"/>
+          <w:numId w:val="3"/>
+        </w:numPr>
+        <w:jc w:val="both"/>
+        <w:rPr>
+          <w:lang w:val="es-ES"/>
+        </w:rPr>
+      </w:pPr>
+      <w:r>
+        <w:rPr>
+          <w:lang w:val="es-ES"/>
+        </w:rPr>
+        <w:t>Cada objeto debe procesarse solo una vez durante el entrenamiento.</w:t>
+      </w:r>
+    </w:p>
+    <w:p>
+      <w:pPr>
+        <w:pStyle w:val="Prrafodelista"/>
+        <w:numPr>
+          <w:ilvl w:val="1"/>
+          <w:numId w:val="3"/>
+        </w:numPr>
+        <w:jc w:val="both"/>
+        <w:rPr>
+          <w:lang w:val="es-ES"/>
+        </w:rPr>
+      </w:pPr>
+      <w:r>
+        <w:rPr>
+          <w:lang w:val="es-ES"/>
+        </w:rPr>
+        <w:t>El sistema debe consumir una memoria y procesamiento limitados con independencia de la cantidad de datos procesada.</w:t>
+      </w:r>
+    </w:p>
+    <w:p>
+      <w:pPr>
+        <w:pStyle w:val="Prrafodelista"/>
+        <w:numPr>
+          <w:ilvl w:val="1"/>
+          <w:numId w:val="3"/>
+        </w:numPr>
+        <w:jc w:val="both"/>
+        <w:rPr>
+          <w:lang w:val="es-ES"/>
+        </w:rPr>
+      </w:pPr>
+      <w:r>
+        <w:rPr>
+          <w:lang w:val="es-ES"/>
+        </w:rPr>
+        <w:t>El aprendizaje se pueda</w:t>
+      </w:r>
+      <w:r>
+        <w:rPr>
+          <w:lang w:val="es-ES"/>
+        </w:rPr>
+        <w:t xml:space="preserve"> pausar en cualquier momento y su precisión no debería ser peor que la de un clasificador entrenado offline sobre los datos vistos hasta el momento.</w:t>
+      </w:r>
     </w:p>
     <w:p>
       <w:pPr>
@@ -599,6 +637,75 @@
         </w:rPr>
         <w:t>Algoritmos de detección del desvío</w:t>
       </w:r>
+      <w:r>
+        <w:rPr>
+          <w:lang w:val="es-ES"/>
+        </w:rPr>
+        <w:t>, donde:</w:t>
+      </w:r>
+    </w:p>
+    <w:p>
+      <w:pPr>
+        <w:pStyle w:val="Prrafodelista"/>
+        <w:numPr>
+          <w:ilvl w:val="1"/>
+          <w:numId w:val="3"/>
+        </w:numPr>
+        <w:jc w:val="both"/>
+        <w:rPr>
+          <w:lang w:val="es-ES"/>
+        </w:rPr>
+      </w:pPr>
+      <w:r>
+        <w:rPr>
+          <w:lang w:val="es-ES"/>
+        </w:rPr>
+        <w:t xml:space="preserve">Se </w:t>
+      </w:r>
+      <w:r>
+        <w:rPr>
+          <w:lang w:val="es-ES"/>
+        </w:rPr>
+        <w:t>podría conocer el rendimiento del modelo que se está aprendiendo.</w:t>
+      </w:r>
+    </w:p>
+    <w:p>
+      <w:pPr>
+        <w:pStyle w:val="Prrafodelista"/>
+        <w:numPr>
+          <w:ilvl w:val="1"/>
+          <w:numId w:val="3"/>
+        </w:numPr>
+        <w:jc w:val="both"/>
+        <w:rPr>
+          <w:lang w:val="es-ES"/>
+        </w:rPr>
+      </w:pPr>
+      <w:r>
+        <w:rPr>
+          <w:lang w:val="es-ES"/>
+        </w:rPr>
+        <w:t>Se detecta el desvío de concepto en función de la precisión del clasificador o mediante un análisis de distribución de la clase.</w:t>
+      </w:r>
+    </w:p>
+    <w:p>
+      <w:pPr>
+        <w:pStyle w:val="Prrafodelista"/>
+        <w:numPr>
+          <w:ilvl w:val="1"/>
+          <w:numId w:val="3"/>
+        </w:numPr>
+        <w:jc w:val="both"/>
+        <w:rPr>
+          <w:lang w:val="es-ES"/>
+        </w:rPr>
+      </w:pPr>
+      <w:r>
+        <w:rPr>
+          <w:lang w:val="es-ES"/>
+        </w:rPr>
+        <w:t>Estos algoritmos pueden ser ineficientes y, por tanto, incapaces de asumir una tasa de llegada de datos elevada.</w:t>
+      </w:r>
     </w:p>
     <w:p>
       <w:pPr>
@@ -618,6 +725,69 @@
         </w:rPr>
         <w:t>Soluciones basadas en instancias (ventana deslizante)</w:t>
       </w:r>
+      <w:r>
+        <w:rPr>
+          <w:lang w:val="es-ES"/>
+        </w:rPr>
+        <w:t>, donde:</w:t>
+      </w:r>
+    </w:p>
+    <w:p>
+      <w:pPr>
+        <w:pStyle w:val="Prrafodelista"/>
+        <w:numPr>
+          <w:ilvl w:val="1"/>
+          <w:numId w:val="3"/>
+        </w:numPr>
+        <w:jc w:val="both"/>
+        <w:rPr>
+          <w:lang w:val="es-ES"/>
+        </w:rPr>
+      </w:pPr>
+      <w:r>
+        <w:rPr>
+          <w:lang w:val="es-ES"/>
+        </w:rPr>
+        <w:t>Los algoritmos incorporan mecanismos para olvidar datos antiguos.</w:t>
+      </w:r>
+    </w:p>
+    <w:p>
+      <w:pPr>
+        <w:pStyle w:val="Prrafodelista"/>
+        <w:numPr>
+          <w:ilvl w:val="1"/>
+          <w:numId w:val="3"/>
+        </w:numPr>
+        <w:jc w:val="both"/>
+        <w:rPr>
+          <w:lang w:val="es-ES"/>
+        </w:rPr>
+      </w:pPr>
+      <w:r>
+        <w:rPr>
+          <w:lang w:val="es-ES"/>
+        </w:rPr>
+        <w:t>Se basan en asumir que los datos llegados recientemente son más relevantes porque contienen características del contexto actual y su relevancia disminuye con el paso del tiempo.</w:t>
+      </w:r>
+    </w:p>
+    <w:p>
+      <w:pPr>
+        <w:pStyle w:val="Prrafodelista"/>
+        <w:numPr>
+          <w:ilvl w:val="1"/>
+          <w:numId w:val="3"/>
+        </w:numPr>
+        <w:jc w:val="both"/>
+        <w:rPr>
+          <w:lang w:val="es-ES"/>
+        </w:rPr>
+      </w:pPr>
+      <w:r>
+        <w:rPr>
+          <w:lang w:val="es-ES"/>
+        </w:rPr>
+        <w:t xml:space="preserve">Sería conveniente que los datos sean aquellos que han llegado más recientemente, quedando un conjunto de datos con un contexto actual. </w:t>
+      </w:r>
     </w:p>
     <w:p>
       <w:pPr>
@@ -637,9 +807,20 @@
         </w:rPr>
         <w:t>Aprendizaje de múltiples modelos (ensemble)</w:t>
       </w:r>
-    </w:p>
-    <w:p>
-      <w:pPr>
+      <w:r>
+        <w:rPr>
+          <w:lang w:val="es-ES"/>
+        </w:rPr>
+        <w:t>, donde:</w:t>
+      </w:r>
+    </w:p>
+    <w:p>
+      <w:pPr>
+        <w:pStyle w:val="Prrafodelista"/>
+        <w:numPr>
+          <w:ilvl w:val="1"/>
+          <w:numId w:val="3"/>
+        </w:numPr>
         <w:jc w:val="both"/>
         <w:rPr>
           <w:lang w:val="es-ES"/>
@@ -649,6 +830,77 @@
         <w:rPr>
           <w:lang w:val="es-ES"/>
         </w:rPr>
+        <w:t>Son algoritmos que incorporan conjuntos de clasificadores elementales (combinación de modelos).</w:t>
+      </w:r>
+    </w:p>
+    <w:p>
+      <w:pPr>
+        <w:pStyle w:val="Prrafodelista"/>
+        <w:numPr>
+          <w:ilvl w:val="1"/>
+          <w:numId w:val="3"/>
+        </w:numPr>
+        <w:jc w:val="both"/>
+        <w:rPr>
+          <w:lang w:val="es-ES"/>
+        </w:rPr>
+      </w:pPr>
+      <w:r>
+        <w:rPr>
+          <w:lang w:val="es-ES"/>
+        </w:rPr>
+        <w:t>Se ha demostrado que una decisión colectiva puede incrementar la precisión porque el conocimiento distribuido entre los clasificadores puede ser más exhaustivo.</w:t>
+      </w:r>
+    </w:p>
+    <w:p>
+      <w:pPr>
+        <w:pStyle w:val="Prrafodelista"/>
+        <w:numPr>
+          <w:ilvl w:val="1"/>
+          <w:numId w:val="3"/>
+        </w:numPr>
+        <w:jc w:val="both"/>
+        <w:rPr>
+          <w:lang w:val="es-ES"/>
+        </w:rPr>
+      </w:pPr>
+      <w:r>
+        <w:rPr>
+          <w:lang w:val="es-ES"/>
+        </w:rPr>
+        <w:t>En entornos estáticos, la diversidad de los modelos, se puede referir al modelo de clasificador, el conjunto de características o las instancias usadas en el entrenamiento.</w:t>
+      </w:r>
+    </w:p>
+    <w:p>
+      <w:pPr>
+        <w:pStyle w:val="Prrafodelista"/>
+        <w:numPr>
+          <w:ilvl w:val="1"/>
+          <w:numId w:val="3"/>
+        </w:numPr>
+        <w:jc w:val="both"/>
+        <w:rPr>
+          <w:lang w:val="es-ES"/>
+        </w:rPr>
+      </w:pPr>
+      <w:r>
+        <w:rPr>
+          <w:lang w:val="es-ES"/>
+        </w:rPr>
+        <w:t>En un entorno cambiante, la diversidad de los modelos, puede referirse también al contexto.</w:t>
+      </w:r>
+    </w:p>
+    <w:p>
+      <w:pPr>
+        <w:jc w:val="both"/>
+        <w:rPr>
+          <w:lang w:val="es-ES"/>
+        </w:rPr>
+      </w:pPr>
+      <w:r>
+        <w:rPr>
+          <w:lang w:val="es-ES"/>
+        </w:rPr>
         <w:t>Tenemos diferentes algoritmos para soluci</w:t>
       </w:r>
       <w:r>
@@ -661,21 +913,7 @@
         <w:rPr>
           <w:lang w:val="es-ES"/>
         </w:rPr>
-        <w:t>ar este caso, estos algoritmos pueden ser: DDM, ADWIN, CUSUM, Page-</w:t>
-      </w:r>
-      <w:proofErr w:type="spellStart"/>
-      <w:r>
-        <w:rPr>
-          <w:lang w:val="es-ES"/>
-        </w:rPr>
-        <w:t>Hinkley</w:t>
-      </w:r>
-      <w:proofErr w:type="spellEnd"/>
-      <w:r>
-        <w:rPr>
-          <w:lang w:val="es-ES"/>
-        </w:rPr>
-        <w:t>, etc.</w:t>
+        <w:t>ar este caso, estos algoritmos pueden ser: DDM, ADWIN, CUSUM, Page-Hinkley, etc.</w:t>
       </w:r>
     </w:p>
     <w:p>
@@ -697,6 +935,7 @@
         <w:rPr>
           <w:lang w:val="es-ES"/>
         </w:rPr>
+        <w:lastRenderedPageBreak/>
         <w:t>2 Parte Práctica</w:t>
       </w:r>
     </w:p>
@@ -739,69 +978,13 @@
         <w:rPr>
           <w:lang w:val="es-ES"/>
         </w:rPr>
-        <w:t xml:space="preserve">Vamos a entrenar un clasificador Hoeffding </w:t>
-      </w:r>
-      <w:proofErr w:type="spellStart"/>
-      <w:r>
-        <w:rPr>
-          <w:lang w:val="es-ES"/>
-        </w:rPr>
-        <w:t>Tree</w:t>
-      </w:r>
-      <w:proofErr w:type="spellEnd"/>
-      <w:r>
-        <w:rPr>
-          <w:lang w:val="es-ES"/>
-        </w:rPr>
-        <w:t xml:space="preserve"> offline, por lo que usamos “LearnModel”, con “-l” para entrenar el modelo </w:t>
-      </w:r>
-      <w:proofErr w:type="spellStart"/>
-      <w:r>
-        <w:rPr>
-          <w:lang w:val="es-ES"/>
-        </w:rPr>
-        <w:t>HoeffdinTree</w:t>
-      </w:r>
-      <w:proofErr w:type="spellEnd"/>
-      <w:r>
-        <w:rPr>
-          <w:lang w:val="es-ES"/>
-        </w:rPr>
-        <w:t>, y con “-s” para indicar el flujo de datos “</w:t>
-      </w:r>
-      <w:proofErr w:type="spellStart"/>
-      <w:r>
-        <w:rPr>
-          <w:lang w:val="es-ES"/>
-        </w:rPr>
-        <w:t>WaveformGenerator</w:t>
-      </w:r>
-      <w:proofErr w:type="spellEnd"/>
-      <w:r>
-        <w:rPr>
-          <w:lang w:val="es-ES"/>
-        </w:rPr>
-        <w:t xml:space="preserve">” y “-i” para indicar la semilla, la cual la vamos a variar de 1 a 5. Este modelo lo vamos a tratar en un máximo de un millón de instancias con “-m”. </w:t>
-      </w:r>
-      <w:r>
-        <w:rPr>
-          <w:lang w:val="es-ES"/>
-        </w:rPr>
-        <w:t xml:space="preserve"> Además, lo evaluaremos con “EvaluateModel” sobre el modelo descrito con “-m” y sobre un el flujo de datos proporcionados por “-s” que será un “</w:t>
-      </w:r>
-      <w:proofErr w:type="spellStart"/>
-      <w:r>
-        <w:rPr>
-          <w:lang w:val="es-ES"/>
-        </w:rPr>
-        <w:t>WaveformGenerator</w:t>
-      </w:r>
-      <w:proofErr w:type="spellEnd"/>
-      <w:r>
-        <w:rPr>
-          <w:lang w:val="es-ES"/>
-        </w:rPr>
-        <w:t>” y semilla “-i” 4. Por lo que e</w:t>
+        <w:t xml:space="preserve">Vamos a entrenar un clasificador Hoeffding Tree offline, por lo que usamos “LearnModel”, con “-l” para entrenar el modelo HoeffdinTree, y con “-s” para indicar el flujo de datos “WaveformGenerator” y “-i” para indicar la semilla, la cual la vamos a variar de 1 a 5. Este modelo lo vamos a tratar en un máximo de un millón de instancias con “-m”. </w:t>
+      </w:r>
+      <w:r>
+        <w:rPr>
+          <w:lang w:val="es-ES"/>
+        </w:rPr>
+        <w:t xml:space="preserve"> Además, lo evaluaremos con “EvaluateModel” sobre el modelo descrito con “-m” y sobre un el flujo de datos proporcionados por “-s” que será un “WaveformGenerator” y semilla “-i” 4. Por lo que e</w:t>
       </w:r>
       <w:r>
         <w:rPr>
@@ -828,45 +1011,22 @@
           <w:sz w:val="21"/>
           <w:lang w:val="es-ES"/>
         </w:rPr>
-        <w:t xml:space="preserve">EvaluateModel -m (LearnModel -l </w:t>
-      </w:r>
-      <w:proofErr w:type="gramStart"/>
+        <w:t>EvaluateModel -m (LearnModel -l trees.HoeffdingTree -s (g</w:t>
+      </w:r>
       <w:r>
         <w:rPr>
           <w:sz w:val="21"/>
           <w:lang w:val="es-ES"/>
         </w:rPr>
-        <w:t>trees.HoeffdingTree</w:t>
-      </w:r>
-      <w:proofErr w:type="gramEnd"/>
+        <w:t>enerators.WaveformGenerator -i SEMILLA</w:t>
+      </w:r>
       <w:r>
         <w:rPr>
           <w:sz w:val="21"/>
           <w:lang w:val="es-ES"/>
         </w:rPr>
-        <w:t xml:space="preserve"> -s (g</w:t>
-      </w:r>
-      <w:r>
-        <w:rPr>
-          <w:sz w:val="21"/>
-          <w:lang w:val="es-ES"/>
-        </w:rPr>
-        <w:t>enerators.WaveformGenerator -i SEMILLA</w:t>
-      </w:r>
-      <w:r>
-        <w:rPr>
-          <w:sz w:val="21"/>
-          <w:lang w:val="es-ES"/>
-        </w:rPr>
         <w:t>) -m 1000000) -s (generators.WaveformGenerator -i 4)</w:t>
       </w:r>
-    </w:p>
-    <w:p>
-      <w:pPr>
-        <w:rPr>
-          <w:lang w:val="es-ES"/>
-        </w:rPr>
-      </w:pPr>
     </w:p>
     <w:tbl>
       <w:tblPr>
@@ -1852,7 +2012,6 @@
         <w:rPr>
           <w:lang w:val="es-ES"/>
         </w:rPr>
-        <w:lastRenderedPageBreak/>
         <w:t>2.1.2 Sección</w:t>
       </w:r>
     </w:p>
@@ -1867,21 +2026,7 @@
         <w:rPr>
           <w:lang w:val="es-ES"/>
         </w:rPr>
-        <w:t>La diferencia con respecto al apartado anterior es el clasificador, pasando a ser un “</w:t>
-      </w:r>
-      <w:proofErr w:type="spellStart"/>
-      <w:r>
-        <w:rPr>
-          <w:lang w:val="es-ES"/>
-        </w:rPr>
-        <w:t>HoeffdingAdaptiveTree</w:t>
-      </w:r>
-      <w:proofErr w:type="spellEnd"/>
-      <w:r>
-        <w:rPr>
-          <w:lang w:val="es-ES"/>
-        </w:rPr>
-        <w:t xml:space="preserve">”. </w:t>
+        <w:t xml:space="preserve">La diferencia con respecto al apartado anterior es el clasificador, pasando a ser un “HoeffdingAdaptiveTree”. </w:t>
       </w:r>
       <w:r>
         <w:rPr>
@@ -1902,91 +2047,43 @@
           <w:sz w:val="21"/>
           <w:lang w:val="es-ES"/>
         </w:rPr>
-        <w:t xml:space="preserve">EvaluateModel -m (LearnModel -l </w:t>
-      </w:r>
-      <w:proofErr w:type="spellStart"/>
+        <w:t>EvaluateModel -m (LearnModel -l trees.</w:t>
+      </w:r>
       <w:r>
         <w:rPr>
           <w:sz w:val="21"/>
           <w:lang w:val="es-ES"/>
         </w:rPr>
-        <w:t>trees</w:t>
-      </w:r>
-      <w:proofErr w:type="spellEnd"/>
+        <w:t xml:space="preserve"> </w:t>
+      </w:r>
       <w:r>
         <w:rPr>
           <w:sz w:val="21"/>
           <w:lang w:val="es-ES"/>
         </w:rPr>
-        <w:t>.</w:t>
+        <w:t xml:space="preserve">HoeffdingAdaptiveTree </w:t>
       </w:r>
       <w:r>
         <w:rPr>
           <w:sz w:val="21"/>
           <w:lang w:val="es-ES"/>
         </w:rPr>
-        <w:t xml:space="preserve"> </w:t>
-      </w:r>
-      <w:proofErr w:type="spellStart"/>
+        <w:t>-s (g</w:t>
+      </w:r>
       <w:r>
         <w:rPr>
           <w:sz w:val="21"/>
           <w:lang w:val="es-ES"/>
         </w:rPr>
-        <w:t>HoeffdingAdaptiveTree</w:t>
-      </w:r>
-      <w:proofErr w:type="spellEnd"/>
+        <w:t>enerators.WaveformGenerator -i SEMILLA</w:t>
+      </w:r>
       <w:r>
         <w:rPr>
           <w:sz w:val="21"/>
           <w:lang w:val="es-ES"/>
         </w:rPr>
-        <w:t xml:space="preserve"> </w:t>
-      </w:r>
-      <w:r>
-        <w:rPr>
-          <w:sz w:val="21"/>
-          <w:lang w:val="es-ES"/>
-        </w:rPr>
-        <w:t>-s (</w:t>
-      </w:r>
-      <w:proofErr w:type="gramStart"/>
-      <w:r>
-        <w:rPr>
-          <w:sz w:val="21"/>
-          <w:lang w:val="es-ES"/>
-        </w:rPr>
-        <w:t>g</w:t>
-      </w:r>
-      <w:r>
-        <w:rPr>
-          <w:sz w:val="21"/>
-          <w:lang w:val="es-ES"/>
-        </w:rPr>
-        <w:t>enerators.WaveformGenerator</w:t>
-      </w:r>
-      <w:proofErr w:type="gramEnd"/>
-      <w:r>
-        <w:rPr>
-          <w:sz w:val="21"/>
-          <w:lang w:val="es-ES"/>
-        </w:rPr>
-        <w:t xml:space="preserve"> -i SEMILLA</w:t>
-      </w:r>
-      <w:r>
-        <w:rPr>
-          <w:sz w:val="21"/>
-          <w:lang w:val="es-ES"/>
-        </w:rPr>
         <w:t>) -m 1000000) -s (generators.WaveformGenerator -i 4)</w:t>
       </w:r>
-    </w:p>
-    <w:p>
-      <w:pPr>
-        <w:rPr>
-          <w:lang w:val="es-ES"/>
-        </w:rPr>
-      </w:pPr>
     </w:p>
     <w:tbl>
       <w:tblPr>
@@ -2985,6 +3082,104 @@
     </w:p>
     <w:p>
       <w:pPr>
+        <w:jc w:val="both"/>
+        <w:rPr>
+          <w:lang w:val="es-ES"/>
+        </w:rPr>
+      </w:pPr>
+      <w:r>
+        <w:rPr>
+          <w:lang w:val="es-ES"/>
+        </w:rPr>
+        <w:lastRenderedPageBreak/>
+        <w:t>Si realizamos un test de Wilcoxon tenemos que:</w:t>
+      </w:r>
+    </w:p>
+    <w:p>
+      <w:pPr>
+        <w:jc w:val="both"/>
+        <w:rPr>
+          <w:lang w:val="es-ES"/>
+        </w:rPr>
+      </w:pPr>
+      <w:r>
+        <w:rPr>
+          <w:noProof/>
+          <w:lang w:eastAsia="es-ES_tradnl"/>
+        </w:rPr>
+        <w:drawing>
+          <wp:inline distT="0" distB="0" distL="0" distR="0" wp14:anchorId="6B65BF98" wp14:editId="2E834D2E">
+            <wp:extent cx="4113110" cy="1442831"/>
+            <wp:effectExtent l="0" t="0" r="1905" b="5080"/>
+            <wp:docPr id="1" name="Imagen 1" descr="../../../../../Desktop/Captura%20de%20pantalla%202017-05-04%20a%20las%2016.3"/>
+            <wp:cNvGraphicFramePr>
+              <a:graphicFrameLocks xmlns:a="http://schemas.openxmlformats.org/drawingml/2006/main" noChangeAspect="1"/>
+            </wp:cNvGraphicFramePr>
+            <a:graphic xmlns:a="http://schemas.openxmlformats.org/drawingml/2006/main">
+              <a:graphicData uri="http://schemas.openxmlformats.org/drawingml/2006/picture">
+                <pic:pic xmlns:pic="http://schemas.openxmlformats.org/drawingml/2006/picture">
+                  <pic:nvPicPr>
+                    <pic:cNvPr id="0" name="Picture 1" descr="../../../../../Desktop/Captura%20de%20pantalla%202017-05-04%20a%20las%2016.3"/>
+                    <pic:cNvPicPr>
+                      <a:picLocks noChangeAspect="1" noChangeArrowheads="1"/>
+                    </pic:cNvPicPr>
+                  </pic:nvPicPr>
+                  <pic:blipFill>
+                    <a:blip r:embed="rId9">
+                      <a:extLst>
+                        <a:ext uri="{28A0092B-C50C-407E-A947-70E740481C1C}">
+                          <a14:useLocalDpi xmlns:a14="http://schemas.microsoft.com/office/drawing/2010/main" val="0"/>
+                        </a:ext>
+                      </a:extLst>
+                    </a:blip>
+                    <a:srcRect/>
+                    <a:stretch>
+                      <a:fillRect/>
+                    </a:stretch>
+                  </pic:blipFill>
+                  <pic:spPr bwMode="auto">
+                    <a:xfrm>
+                      <a:off x="0" y="0"/>
+                      <a:ext cx="4132146" cy="1449509"/>
+                    </a:xfrm>
+                    <a:prstGeom prst="rect">
+                      <a:avLst/>
+                    </a:prstGeom>
+                    <a:noFill/>
+                    <a:ln>
+                      <a:noFill/>
+                    </a:ln>
+                  </pic:spPr>
+                </pic:pic>
+              </a:graphicData>
+            </a:graphic>
+          </wp:inline>
+        </w:drawing>
+      </w:r>
+    </w:p>
+    <w:p>
+      <w:pPr>
+        <w:jc w:val="both"/>
+        <w:rPr>
+          <w:lang w:val="es-ES"/>
+        </w:rPr>
+      </w:pPr>
+      <w:r>
+        <w:rPr>
+          <w:lang w:val="es-ES"/>
+        </w:rPr>
+        <w:t xml:space="preserve">Podríamos decir que no existen diferencias significativas entre ambos ya que solo tenemos un 94,4% de confianza en que sean distintos. </w:t>
+      </w:r>
+    </w:p>
+    <w:p>
+      <w:pPr>
+        <w:rPr>
+          <w:lang w:val="es-ES"/>
+        </w:rPr>
+      </w:pPr>
+    </w:p>
+    <w:p>
+      <w:pPr>
         <w:rPr>
           <w:lang w:val="es-ES"/>
         </w:rPr>
@@ -3035,21 +3230,7 @@
         <w:rPr>
           <w:lang w:val="es-ES"/>
         </w:rPr>
-        <w:t>Vamos a entrenar un HoeffdingTree online, mediante el modo “EvaluateInterleavedTestThenTrain” y la opción “-l” Además tendremos que el máximo número de instancias “-i” es de un millón y que la frecuencia de muestreo “-f” será de 10000. El generador será un “</w:t>
-      </w:r>
-      <w:proofErr w:type="spellStart"/>
-      <w:r>
-        <w:rPr>
-          <w:lang w:val="es-ES"/>
-        </w:rPr>
-        <w:t>WaveformGenerator</w:t>
-      </w:r>
-      <w:proofErr w:type="spellEnd"/>
-      <w:r>
-        <w:rPr>
-          <w:lang w:val="es-ES"/>
-        </w:rPr>
-        <w:t xml:space="preserve">” y la semilla “-i” la modificaremos entre 1 y 5. </w:t>
+        <w:t xml:space="preserve">Vamos a entrenar un HoeffdingTree online, mediante el modo “EvaluateInterleavedTestThenTrain” y la opción “-l” Además tendremos que el máximo número de instancias “-i” es de un millón y que la frecuencia de muestreo “-f” será de 10000. El generador será un “WaveformGenerator” y la semilla “-i” la modificaremos entre 1 y 5. </w:t>
       </w:r>
       <w:r>
         <w:rPr>
@@ -3070,45 +3251,22 @@
           <w:sz w:val="21"/>
           <w:lang w:val="es-ES"/>
         </w:rPr>
-        <w:t xml:space="preserve">EvaluateInterleavedTestThenTrain -l </w:t>
-      </w:r>
-      <w:proofErr w:type="gramStart"/>
+        <w:t>EvaluateInterleavedTestThenTrain -l moa.classifiers.trees.HoeffdingTree -s (g</w:t>
+      </w:r>
       <w:r>
         <w:rPr>
           <w:sz w:val="21"/>
           <w:lang w:val="es-ES"/>
         </w:rPr>
-        <w:t>moa.classifiers</w:t>
-      </w:r>
-      <w:proofErr w:type="gramEnd"/>
+        <w:t>enerators.WaveformGenerator -i SEMILLA</w:t>
+      </w:r>
       <w:r>
         <w:rPr>
           <w:sz w:val="21"/>
           <w:lang w:val="es-ES"/>
         </w:rPr>
-        <w:t>.trees.HoeffdingTree -s (g</w:t>
-      </w:r>
-      <w:r>
-        <w:rPr>
-          <w:sz w:val="21"/>
-          <w:lang w:val="es-ES"/>
-        </w:rPr>
-        <w:t>enerators.WaveformGenerator -i SEMILLA</w:t>
-      </w:r>
-      <w:r>
-        <w:rPr>
-          <w:sz w:val="21"/>
-          <w:lang w:val="es-ES"/>
-        </w:rPr>
         <w:t>) -i 1000000 -f 10000</w:t>
       </w:r>
-    </w:p>
-    <w:p>
-      <w:pPr>
-        <w:rPr>
-          <w:lang w:val="es-ES"/>
-        </w:rPr>
-      </w:pPr>
     </w:p>
     <w:tbl>
       <w:tblPr>
@@ -3958,11 +4116,18 @@
           <w:lang w:val="es-ES"/>
         </w:rPr>
       </w:pPr>
-      <w:r>
-        <w:rPr>
-          <w:lang w:val="es-ES"/>
-        </w:rPr>
-        <w:lastRenderedPageBreak/>
+    </w:p>
+    <w:p>
+      <w:pPr>
+        <w:pStyle w:val="Ttulo3"/>
+        <w:rPr>
+          <w:lang w:val="es-ES"/>
+        </w:rPr>
+      </w:pPr>
+      <w:r>
+        <w:rPr>
+          <w:lang w:val="es-ES"/>
+        </w:rPr>
         <w:t xml:space="preserve">2.2.2 </w:t>
       </w:r>
       <w:r>
@@ -3983,21 +4148,7 @@
         <w:rPr>
           <w:lang w:val="es-ES"/>
         </w:rPr>
-        <w:t>La diferencia con respecto al anterior será que hemos cambiado el modelo por un “</w:t>
-      </w:r>
-      <w:proofErr w:type="spellStart"/>
-      <w:r>
-        <w:rPr>
-          <w:lang w:val="es-ES"/>
-        </w:rPr>
-        <w:t>HoeffdingAdaptiveTree</w:t>
-      </w:r>
-      <w:proofErr w:type="spellEnd"/>
-      <w:r>
-        <w:rPr>
-          <w:lang w:val="es-ES"/>
-        </w:rPr>
-        <w:t xml:space="preserve">”. </w:t>
+        <w:t xml:space="preserve">La diferencia con respecto al anterior será que hemos cambiado el modelo por un “HoeffdingAdaptiveTree”. </w:t>
       </w:r>
       <w:r>
         <w:rPr>
@@ -4018,45 +4169,22 @@
           <w:sz w:val="21"/>
           <w:lang w:val="es-ES"/>
         </w:rPr>
-        <w:t xml:space="preserve">EvaluateInterleavedTestThenTrain -l </w:t>
-      </w:r>
-      <w:proofErr w:type="gramStart"/>
+        <w:t>EvaluateInterleavedTestThenTrain -l moa.classifiers.trees.HoeffdingAdaptiveTree -s (g</w:t>
+      </w:r>
       <w:r>
         <w:rPr>
           <w:sz w:val="21"/>
           <w:lang w:val="es-ES"/>
         </w:rPr>
-        <w:t>moa.classifiers</w:t>
-      </w:r>
-      <w:proofErr w:type="gramEnd"/>
+        <w:t>enerators.WaveformGenerator -i SEMILLA</w:t>
+      </w:r>
       <w:r>
         <w:rPr>
           <w:sz w:val="21"/>
           <w:lang w:val="es-ES"/>
         </w:rPr>
-        <w:t>.trees.HoeffdingAdaptiveTree -s (g</w:t>
-      </w:r>
-      <w:r>
-        <w:rPr>
-          <w:sz w:val="21"/>
-          <w:lang w:val="es-ES"/>
-        </w:rPr>
-        <w:t>enerators.WaveformGenerator -i SEMILLA</w:t>
-      </w:r>
-      <w:r>
-        <w:rPr>
-          <w:sz w:val="21"/>
-          <w:lang w:val="es-ES"/>
-        </w:rPr>
         <w:t>) -i 1000000 -f 10000</w:t>
       </w:r>
-    </w:p>
-    <w:p>
-      <w:pPr>
-        <w:rPr>
-          <w:lang w:val="es-ES"/>
-        </w:rPr>
-      </w:pPr>
     </w:p>
     <w:tbl>
       <w:tblPr>
@@ -4677,6 +4805,7 @@
               <w:rPr>
                 <w:lang w:val="es-ES"/>
               </w:rPr>
+              <w:lastRenderedPageBreak/>
               <w:t>Media</w:t>
             </w:r>
           </w:p>
@@ -4952,17 +5081,180 @@
     </w:p>
     <w:p>
       <w:pPr>
-        <w:rPr>
-          <w:lang w:val="es-ES"/>
-        </w:rPr>
-      </w:pPr>
-    </w:p>
-    <w:p>
-      <w:pPr>
-        <w:rPr>
-          <w:lang w:val="es-ES"/>
-        </w:rPr>
-      </w:pPr>
+        <w:jc w:val="both"/>
+        <w:rPr>
+          <w:lang w:val="es-ES"/>
+        </w:rPr>
+      </w:pPr>
+      <w:r>
+        <w:rPr>
+          <w:lang w:val="es-ES"/>
+        </w:rPr>
+        <w:t>Si realizamos un test de Wilcoxon tenemos que:</w:t>
+      </w:r>
+    </w:p>
+    <w:p>
+      <w:pPr>
+        <w:jc w:val="both"/>
+        <w:rPr>
+          <w:lang w:val="es-ES"/>
+        </w:rPr>
+      </w:pPr>
+      <w:r>
+        <w:rPr>
+          <w:noProof/>
+          <w:lang w:eastAsia="es-ES_tradnl"/>
+        </w:rPr>
+        <w:drawing>
+          <wp:inline distT="0" distB="0" distL="0" distR="0" wp14:anchorId="788C83B1" wp14:editId="7B9BA04B">
+            <wp:extent cx="4227410" cy="1493373"/>
+            <wp:effectExtent l="0" t="0" r="0" b="5715"/>
+            <wp:docPr id="3" name="Imagen 3" descr="../../../../../Desktop/Captura%20de%20pantalla%202017-05-04%20a%20las%2016.3"/>
+            <wp:cNvGraphicFramePr>
+              <a:graphicFrameLocks xmlns:a="http://schemas.openxmlformats.org/drawingml/2006/main" noChangeAspect="1"/>
+            </wp:cNvGraphicFramePr>
+            <a:graphic xmlns:a="http://schemas.openxmlformats.org/drawingml/2006/main">
+              <a:graphicData uri="http://schemas.openxmlformats.org/drawingml/2006/picture">
+                <pic:pic xmlns:pic="http://schemas.openxmlformats.org/drawingml/2006/picture">
+                  <pic:nvPicPr>
+                    <pic:cNvPr id="0" name="Picture 2" descr="../../../../../Desktop/Captura%20de%20pantalla%202017-05-04%20a%20las%2016.3"/>
+                    <pic:cNvPicPr>
+                      <a:picLocks noChangeAspect="1" noChangeArrowheads="1"/>
+                    </pic:cNvPicPr>
+                  </pic:nvPicPr>
+                  <pic:blipFill>
+                    <a:blip r:embed="rId10">
+                      <a:extLst>
+                        <a:ext uri="{28A0092B-C50C-407E-A947-70E740481C1C}">
+                          <a14:useLocalDpi xmlns:a14="http://schemas.microsoft.com/office/drawing/2010/main" val="0"/>
+                        </a:ext>
+                      </a:extLst>
+                    </a:blip>
+                    <a:srcRect/>
+                    <a:stretch>
+                      <a:fillRect/>
+                    </a:stretch>
+                  </pic:blipFill>
+                  <pic:spPr bwMode="auto">
+                    <a:xfrm>
+                      <a:off x="0" y="0"/>
+                      <a:ext cx="4233770" cy="1495620"/>
+                    </a:xfrm>
+                    <a:prstGeom prst="rect">
+                      <a:avLst/>
+                    </a:prstGeom>
+                    <a:noFill/>
+                    <a:ln>
+                      <a:noFill/>
+                    </a:ln>
+                  </pic:spPr>
+                </pic:pic>
+              </a:graphicData>
+            </a:graphic>
+          </wp:inline>
+        </w:drawing>
+      </w:r>
+    </w:p>
+    <w:p>
+      <w:pPr>
+        <w:jc w:val="both"/>
+        <w:rPr>
+          <w:lang w:val="es-ES"/>
+        </w:rPr>
+      </w:pPr>
+      <w:r>
+        <w:rPr>
+          <w:lang w:val="es-ES"/>
+        </w:rPr>
+        <w:t xml:space="preserve">Podríamos decir que no existen diferencias significativas entre ambos ya que solo tenemos un 94,4% de confianza en que sean distintos. </w:t>
+      </w:r>
+    </w:p>
+    <w:p>
+      <w:pPr>
+        <w:jc w:val="both"/>
+        <w:rPr>
+          <w:lang w:val="es-ES"/>
+        </w:rPr>
+      </w:pPr>
+      <w:r>
+        <w:rPr>
+          <w:lang w:val="es-ES"/>
+        </w:rPr>
+        <w:t>Si observamos su gráfica</w:t>
+      </w:r>
+      <w:r>
+        <w:rPr>
+          <w:lang w:val="es-ES"/>
+        </w:rPr>
+        <w:t xml:space="preserve"> (semilla igual a 5)</w:t>
+      </w:r>
+      <w:r>
+        <w:rPr>
+          <w:lang w:val="es-ES"/>
+        </w:rPr>
+        <w:t xml:space="preserve">, podemos ver como ambos modelos se comportan de igual forma: </w:t>
+      </w:r>
+    </w:p>
+    <w:p>
+      <w:pPr>
+        <w:rPr>
+          <w:lang w:val="es-ES"/>
+        </w:rPr>
+      </w:pPr>
+      <w:r>
+        <w:rPr>
+          <w:noProof/>
+          <w:lang w:eastAsia="es-ES_tradnl"/>
+        </w:rPr>
+        <w:drawing>
+          <wp:inline distT="0" distB="0" distL="0" distR="0" wp14:anchorId="0AC12E49" wp14:editId="132560B5">
+            <wp:extent cx="5396230" cy="4108450"/>
+            <wp:effectExtent l="0" t="0" r="0" b="6350"/>
+            <wp:docPr id="2" name="Imagen 2" descr="../../../../../Desktop/Captura%20de%20pantalla%202017-05-05%20a%20las%2011.0"/>
+            <wp:cNvGraphicFramePr>
+              <a:graphicFrameLocks xmlns:a="http://schemas.openxmlformats.org/drawingml/2006/main" noChangeAspect="1"/>
+            </wp:cNvGraphicFramePr>
+            <a:graphic xmlns:a="http://schemas.openxmlformats.org/drawingml/2006/main">
+              <a:graphicData uri="http://schemas.openxmlformats.org/drawingml/2006/picture">
+                <pic:pic xmlns:pic="http://schemas.openxmlformats.org/drawingml/2006/picture">
+                  <pic:nvPicPr>
+                    <pic:cNvPr id="0" name="Picture 1" descr="../../../../../Desktop/Captura%20de%20pantalla%202017-05-05%20a%20las%2011.0"/>
+                    <pic:cNvPicPr>
+                      <a:picLocks noChangeAspect="1" noChangeArrowheads="1"/>
+                    </pic:cNvPicPr>
+                  </pic:nvPicPr>
+                  <pic:blipFill>
+                    <a:blip r:embed="rId11">
+                      <a:extLst>
+                        <a:ext uri="{28A0092B-C50C-407E-A947-70E740481C1C}">
+                          <a14:useLocalDpi xmlns:a14="http://schemas.microsoft.com/office/drawing/2010/main" val="0"/>
+                        </a:ext>
+                      </a:extLst>
+                    </a:blip>
+                    <a:srcRect/>
+                    <a:stretch>
+                      <a:fillRect/>
+                    </a:stretch>
+                  </pic:blipFill>
+                  <pic:spPr bwMode="auto">
+                    <a:xfrm>
+                      <a:off x="0" y="0"/>
+                      <a:ext cx="5396230" cy="4108450"/>
+                    </a:xfrm>
+                    <a:prstGeom prst="rect">
+                      <a:avLst/>
+                    </a:prstGeom>
+                    <a:noFill/>
+                    <a:ln>
+                      <a:noFill/>
+                    </a:ln>
+                  </pic:spPr>
+                </pic:pic>
+              </a:graphicData>
+            </a:graphic>
+          </wp:inline>
+        </w:drawing>
+      </w:r>
     </w:p>
     <w:p>
       <w:pPr>
@@ -4982,6 +5274,7 @@
         <w:rPr>
           <w:lang w:val="es-ES"/>
         </w:rPr>
+        <w:lastRenderedPageBreak/>
         <w:t>2.3 Sección</w:t>
       </w:r>
     </w:p>
@@ -5010,63 +5303,7 @@
         <w:rPr>
           <w:lang w:val="es-ES"/>
         </w:rPr>
-        <w:t>Realizamos un “EvaluateInterleavedTestThenTrain” sobre un clasificador “-l” que es el “HoeffdingTree” con un número de instancias “-i” de dos millones y un flujo de datos “-s” que es el “</w:t>
-      </w:r>
-      <w:proofErr w:type="spellStart"/>
-      <w:r>
-        <w:rPr>
-          <w:lang w:val="es-ES"/>
-        </w:rPr>
-        <w:t>RandomRBFGeneratorDrift</w:t>
-      </w:r>
-      <w:proofErr w:type="spellEnd"/>
-      <w:r>
-        <w:rPr>
-          <w:lang w:val="es-ES"/>
-        </w:rPr>
-        <w:t xml:space="preserve">” en el que la velocidad de cambio del </w:t>
-      </w:r>
-      <w:proofErr w:type="spellStart"/>
-      <w:r>
-        <w:rPr>
-          <w:lang w:val="es-ES"/>
-        </w:rPr>
-        <w:t>centroide</w:t>
-      </w:r>
-      <w:proofErr w:type="spellEnd"/>
-      <w:r>
-        <w:rPr>
-          <w:lang w:val="es-ES"/>
-        </w:rPr>
-        <w:t xml:space="preserve"> “-s” es de 0.001, el número de </w:t>
-      </w:r>
-      <w:proofErr w:type="spellStart"/>
-      <w:r>
-        <w:rPr>
-          <w:lang w:val="es-ES"/>
-        </w:rPr>
-        <w:t>centroides</w:t>
-      </w:r>
-      <w:proofErr w:type="spellEnd"/>
-      <w:r>
-        <w:rPr>
-          <w:lang w:val="es-ES"/>
-        </w:rPr>
-        <w:t xml:space="preserve"> con drift “-k” es 3, una semilla del modelo “-r” que va variando entre 1 y 5 como también la semilla de las instancias “-i” y que tiene un número de atributos “-a” igual a 7 y el número de </w:t>
-      </w:r>
-      <w:proofErr w:type="spellStart"/>
-      <w:r>
-        <w:rPr>
-          <w:lang w:val="es-ES"/>
-        </w:rPr>
-        <w:t>centroides</w:t>
-      </w:r>
-      <w:proofErr w:type="spellEnd"/>
-      <w:r>
-        <w:rPr>
-          <w:lang w:val="es-ES"/>
-        </w:rPr>
-        <w:t xml:space="preserve"> en el modelo “-n” igual a 3. </w:t>
+        <w:t xml:space="preserve">Realizamos un “EvaluateInterleavedTestThenTrain” sobre un clasificador “-l” que es el “HoeffdingTree” con un número de instancias “-i” de dos millones y un flujo de datos “-s” que es el “RandomRBFGeneratorDrift” en el que la velocidad de cambio del centroide “-s” es de 0.001, el número de centroides con drift “-k” es 3, una semilla del modelo “-r” que va variando entre 1 y 5 como también la semilla de las instancias “-i” y que tiene un número de atributos “-a” igual a 7 y el número de centroides en el modelo “-n” igual a 3. </w:t>
       </w:r>
       <w:r>
         <w:rPr>
@@ -5087,52 +5324,22 @@
           <w:sz w:val="21"/>
           <w:lang w:val="es-ES"/>
         </w:rPr>
-        <w:t xml:space="preserve">EvaluateInterleavedTestThenTrain -l </w:t>
-      </w:r>
-      <w:proofErr w:type="gramStart"/>
+        <w:t>EvaluateInterleavedTestThenTrain -l moa.classifiers.trees.HoeffdingTree -s (generators.RandomRBFG</w:t>
+      </w:r>
       <w:r>
         <w:rPr>
           <w:sz w:val="21"/>
           <w:lang w:val="es-ES"/>
         </w:rPr>
-        <w:t>moa.classifiers</w:t>
-      </w:r>
-      <w:proofErr w:type="gramEnd"/>
+        <w:t xml:space="preserve">eneratorDrift -s 0.001 -k 3 -r SEMILLA -i </w:t>
+      </w:r>
       <w:r>
         <w:rPr>
           <w:sz w:val="21"/>
           <w:lang w:val="es-ES"/>
         </w:rPr>
-        <w:t>.trees.HoeffdingTree -s (generators.RandomRBFG</w:t>
-      </w:r>
-      <w:r>
-        <w:rPr>
-          <w:sz w:val="21"/>
-          <w:lang w:val="es-ES"/>
-        </w:rPr>
-        <w:t xml:space="preserve">eneratorDrift -s 0.001 -k 3 -r SEMILLA -i </w:t>
-      </w:r>
-      <w:r>
-        <w:rPr>
-          <w:sz w:val="21"/>
-          <w:lang w:val="es-ES"/>
-        </w:rPr>
         <w:t>SEMILLA -a 7 -n 3) -i 2000000</w:t>
       </w:r>
-    </w:p>
-    <w:p>
-      <w:pPr>
-        <w:rPr>
-          <w:lang w:val="es-ES"/>
-        </w:rPr>
-      </w:pPr>
-    </w:p>
-    <w:p>
-      <w:pPr>
-        <w:rPr>
-          <w:lang w:val="es-ES"/>
-        </w:rPr>
-      </w:pPr>
     </w:p>
     <w:tbl>
       <w:tblPr>
@@ -5843,7 +6050,6 @@
               <w:rPr>
                 <w:lang w:val="es-ES"/>
               </w:rPr>
-              <w:lastRenderedPageBreak/>
               <w:t>Media</w:t>
             </w:r>
           </w:p>
@@ -6116,131 +6322,67 @@
         <w:rPr>
           <w:lang w:val="es-ES"/>
         </w:rPr>
-        <w:t>El cambio con respecto al anterior es el clasificador ya que ahora tendremos un “</w:t>
-      </w:r>
-      <w:proofErr w:type="spellStart"/>
-      <w:r>
-        <w:rPr>
+        <w:t xml:space="preserve">El cambio con respecto al anterior es el clasificador ya que ahora tendremos un “HoeffdingAdaptiveTree”. </w:t>
+      </w:r>
+      <w:r>
+        <w:rPr>
+          <w:lang w:val="es-ES"/>
+        </w:rPr>
+        <w:t>La orden sería:</w:t>
+      </w:r>
+    </w:p>
+    <w:p>
+      <w:pPr>
+        <w:rPr>
+          <w:sz w:val="21"/>
+          <w:lang w:val="es-ES"/>
+        </w:rPr>
+      </w:pPr>
+      <w:r>
+        <w:rPr>
+          <w:sz w:val="21"/>
+          <w:lang w:val="es-ES"/>
+        </w:rPr>
+        <w:t>EvaluateInterleavedTestThenTrain -l moa.classifiers.trees.</w:t>
+      </w:r>
+      <w:r>
+        <w:t xml:space="preserve"> </w:t>
+      </w:r>
+      <w:r>
+        <w:rPr>
+          <w:sz w:val="21"/>
           <w:lang w:val="es-ES"/>
         </w:rPr>
         <w:t>HoeffdingAdaptiveTree</w:t>
       </w:r>
-      <w:proofErr w:type="spellEnd"/>
-      <w:r>
-        <w:rPr>
-          <w:lang w:val="es-ES"/>
-        </w:rPr>
-        <w:t xml:space="preserve">”. </w:t>
-      </w:r>
-      <w:r>
-        <w:rPr>
-          <w:lang w:val="es-ES"/>
-        </w:rPr>
-        <w:t>La orden sería:</w:t>
-      </w:r>
-    </w:p>
-    <w:p>
-      <w:pPr>
+      <w:r>
         <w:rPr>
           <w:sz w:val="21"/>
           <w:lang w:val="es-ES"/>
         </w:rPr>
-      </w:pPr>
+        <w:t xml:space="preserve"> </w:t>
+      </w:r>
       <w:r>
         <w:rPr>
           <w:sz w:val="21"/>
           <w:lang w:val="es-ES"/>
         </w:rPr>
-        <w:t xml:space="preserve">EvaluateInterleavedTestThenTrain -l </w:t>
-      </w:r>
-      <w:proofErr w:type="spellStart"/>
-      <w:proofErr w:type="gramStart"/>
+        <w:t>-s (generators.RandomRBFG</w:t>
+      </w:r>
       <w:r>
         <w:rPr>
           <w:sz w:val="21"/>
           <w:lang w:val="es-ES"/>
         </w:rPr>
-        <w:t>moa.classifiers</w:t>
-      </w:r>
-      <w:proofErr w:type="gramEnd"/>
+        <w:t xml:space="preserve">eneratorDrift -s 0.001 -k 3 -r SEMILLA -i </w:t>
+      </w:r>
       <w:r>
         <w:rPr>
           <w:sz w:val="21"/>
           <w:lang w:val="es-ES"/>
         </w:rPr>
-        <w:t>.trees</w:t>
-      </w:r>
-      <w:proofErr w:type="spellEnd"/>
-      <w:r>
-        <w:rPr>
-          <w:sz w:val="21"/>
-          <w:lang w:val="es-ES"/>
-        </w:rPr>
-        <w:t>.</w:t>
-      </w:r>
-      <w:r>
-        <w:t xml:space="preserve"> </w:t>
-      </w:r>
-      <w:proofErr w:type="spellStart"/>
-      <w:r>
-        <w:rPr>
-          <w:sz w:val="21"/>
-          <w:lang w:val="es-ES"/>
-        </w:rPr>
-        <w:t>HoeffdingAdaptiveTree</w:t>
-      </w:r>
-      <w:proofErr w:type="spellEnd"/>
-      <w:r>
-        <w:rPr>
-          <w:sz w:val="21"/>
-          <w:lang w:val="es-ES"/>
-        </w:rPr>
-        <w:t xml:space="preserve"> </w:t>
-      </w:r>
-      <w:r>
-        <w:rPr>
-          <w:sz w:val="21"/>
-          <w:lang w:val="es-ES"/>
-        </w:rPr>
-        <w:t>-s (</w:t>
-      </w:r>
-      <w:proofErr w:type="gramStart"/>
-      <w:r>
-        <w:rPr>
-          <w:sz w:val="21"/>
-          <w:lang w:val="es-ES"/>
-        </w:rPr>
-        <w:t>generators.RandomRBFG</w:t>
-      </w:r>
-      <w:r>
-        <w:rPr>
-          <w:sz w:val="21"/>
-          <w:lang w:val="es-ES"/>
-        </w:rPr>
-        <w:t>eneratorDrift</w:t>
-      </w:r>
-      <w:proofErr w:type="gramEnd"/>
-      <w:r>
-        <w:rPr>
-          <w:sz w:val="21"/>
-          <w:lang w:val="es-ES"/>
-        </w:rPr>
-        <w:t xml:space="preserve"> -s 0.001 -k 3 -r SEMILLA -i </w:t>
-      </w:r>
-      <w:r>
-        <w:rPr>
-          <w:sz w:val="21"/>
-          <w:lang w:val="es-ES"/>
-        </w:rPr>
         <w:t>SEMILLA -a 7 -n 3) -i 2000000</w:t>
       </w:r>
-    </w:p>
-    <w:p>
-      <w:pPr>
-        <w:rPr>
-          <w:lang w:val="es-ES"/>
-        </w:rPr>
-      </w:pPr>
     </w:p>
     <w:tbl>
       <w:tblPr>
@@ -7240,6 +7382,196 @@
     </w:p>
     <w:p>
       <w:pPr>
+        <w:jc w:val="both"/>
+        <w:rPr>
+          <w:lang w:val="es-ES"/>
+        </w:rPr>
+      </w:pPr>
+      <w:r>
+        <w:rPr>
+          <w:lang w:val="es-ES"/>
+        </w:rPr>
+        <w:lastRenderedPageBreak/>
+        <w:t>Si realizamos un test de Wilcoxon tenemos que:</w:t>
+      </w:r>
+    </w:p>
+    <w:p>
+      <w:pPr>
+        <w:jc w:val="both"/>
+        <w:rPr>
+          <w:lang w:val="es-ES"/>
+        </w:rPr>
+      </w:pPr>
+      <w:r>
+        <w:rPr>
+          <w:noProof/>
+          <w:lang w:eastAsia="es-ES_tradnl"/>
+        </w:rPr>
+        <w:drawing>
+          <wp:inline distT="0" distB="0" distL="0" distR="0" wp14:anchorId="31EA0ED6" wp14:editId="7DB72BF6">
+            <wp:extent cx="3885180" cy="1325844"/>
+            <wp:effectExtent l="0" t="0" r="1270" b="0"/>
+            <wp:docPr id="5" name="Imagen 5" descr="../../../../../Desktop/Captura%20de%20pantalla%202017-05-04%20a%20las%2016.3"/>
+            <wp:cNvGraphicFramePr>
+              <a:graphicFrameLocks xmlns:a="http://schemas.openxmlformats.org/drawingml/2006/main" noChangeAspect="1"/>
+            </wp:cNvGraphicFramePr>
+            <a:graphic xmlns:a="http://schemas.openxmlformats.org/drawingml/2006/main">
+              <a:graphicData uri="http://schemas.openxmlformats.org/drawingml/2006/picture">
+                <pic:pic xmlns:pic="http://schemas.openxmlformats.org/drawingml/2006/picture">
+                  <pic:nvPicPr>
+                    <pic:cNvPr id="0" name="Picture 3" descr="../../../../../Desktop/Captura%20de%20pantalla%202017-05-04%20a%20las%2016.3"/>
+                    <pic:cNvPicPr>
+                      <a:picLocks noChangeAspect="1" noChangeArrowheads="1"/>
+                    </pic:cNvPicPr>
+                  </pic:nvPicPr>
+                  <pic:blipFill>
+                    <a:blip r:embed="rId12">
+                      <a:extLst>
+                        <a:ext uri="{28A0092B-C50C-407E-A947-70E740481C1C}">
+                          <a14:useLocalDpi xmlns:a14="http://schemas.microsoft.com/office/drawing/2010/main" val="0"/>
+                        </a:ext>
+                      </a:extLst>
+                    </a:blip>
+                    <a:srcRect/>
+                    <a:stretch>
+                      <a:fillRect/>
+                    </a:stretch>
+                  </pic:blipFill>
+                  <pic:spPr bwMode="auto">
+                    <a:xfrm>
+                      <a:off x="0" y="0"/>
+                      <a:ext cx="3900296" cy="1331002"/>
+                    </a:xfrm>
+                    <a:prstGeom prst="rect">
+                      <a:avLst/>
+                    </a:prstGeom>
+                    <a:noFill/>
+                    <a:ln>
+                      <a:noFill/>
+                    </a:ln>
+                  </pic:spPr>
+                </pic:pic>
+              </a:graphicData>
+            </a:graphic>
+          </wp:inline>
+        </w:drawing>
+      </w:r>
+    </w:p>
+    <w:p>
+      <w:pPr>
+        <w:jc w:val="both"/>
+        <w:rPr>
+          <w:lang w:val="es-ES"/>
+        </w:rPr>
+      </w:pPr>
+      <w:r>
+        <w:rPr>
+          <w:lang w:val="es-ES"/>
+        </w:rPr>
+        <w:t xml:space="preserve">Podríamos decir que existen diferencias significativas entre ambos ya que tenemos un 99,2% de confianza en que sean distintos. </w:t>
+      </w:r>
+    </w:p>
+    <w:p>
+      <w:pPr>
+        <w:jc w:val="both"/>
+        <w:rPr>
+          <w:lang w:val="es-ES"/>
+        </w:rPr>
+      </w:pPr>
+      <w:r>
+        <w:rPr>
+          <w:lang w:val="es-ES"/>
+        </w:rPr>
+        <w:t xml:space="preserve">Si observamos su gráfica (semilla igual a 5), podemos ver como </w:t>
+      </w:r>
+      <w:r>
+        <w:rPr>
+          <w:lang w:val="es-ES"/>
+        </w:rPr>
+        <w:t>los</w:t>
+      </w:r>
+      <w:r>
+        <w:rPr>
+          <w:lang w:val="es-ES"/>
+        </w:rPr>
+        <w:t xml:space="preserve"> modelos se comportan </w:t>
+      </w:r>
+      <w:r>
+        <w:rPr>
+          <w:lang w:val="es-ES"/>
+        </w:rPr>
+        <w:t>de una forma distinta, siendo mejor el model HoeffdingAdativeTree (azul)</w:t>
+      </w:r>
+      <w:r>
+        <w:rPr>
+          <w:lang w:val="es-ES"/>
+        </w:rPr>
+        <w:t xml:space="preserve">: </w:t>
+      </w:r>
+    </w:p>
+    <w:p>
+      <w:pPr>
+        <w:rPr>
+          <w:lang w:val="es-ES"/>
+        </w:rPr>
+      </w:pPr>
+      <w:r>
+        <w:rPr>
+          <w:noProof/>
+          <w:lang w:eastAsia="es-ES_tradnl"/>
+        </w:rPr>
+        <w:drawing>
+          <wp:inline distT="0" distB="0" distL="0" distR="0" wp14:anchorId="15A94363" wp14:editId="29F9457A">
+            <wp:extent cx="4649470" cy="4481830"/>
+            <wp:effectExtent l="0" t="0" r="0" b="0"/>
+            <wp:docPr id="4" name="Imagen 4" descr="../../../../../Desktop/Captura%20de%20pantalla%202017-05-05%20a%20las%2011.0"/>
+            <wp:cNvGraphicFramePr>
+              <a:graphicFrameLocks xmlns:a="http://schemas.openxmlformats.org/drawingml/2006/main" noChangeAspect="1"/>
+            </wp:cNvGraphicFramePr>
+            <a:graphic xmlns:a="http://schemas.openxmlformats.org/drawingml/2006/main">
+              <a:graphicData uri="http://schemas.openxmlformats.org/drawingml/2006/picture">
+                <pic:pic xmlns:pic="http://schemas.openxmlformats.org/drawingml/2006/picture">
+                  <pic:nvPicPr>
+                    <pic:cNvPr id="0" name="Picture 2" descr="../../../../../Desktop/Captura%20de%20pantalla%202017-05-05%20a%20las%2011.0"/>
+                    <pic:cNvPicPr>
+                      <a:picLocks noChangeAspect="1" noChangeArrowheads="1"/>
+                    </pic:cNvPicPr>
+                  </pic:nvPicPr>
+                  <pic:blipFill>
+                    <a:blip r:embed="rId13">
+                      <a:extLst>
+                        <a:ext uri="{28A0092B-C50C-407E-A947-70E740481C1C}">
+                          <a14:useLocalDpi xmlns:a14="http://schemas.microsoft.com/office/drawing/2010/main" val="0"/>
+                        </a:ext>
+                      </a:extLst>
+                    </a:blip>
+                    <a:srcRect/>
+                    <a:stretch>
+                      <a:fillRect/>
+                    </a:stretch>
+                  </pic:blipFill>
+                  <pic:spPr bwMode="auto">
+                    <a:xfrm>
+                      <a:off x="0" y="0"/>
+                      <a:ext cx="4649470" cy="4481830"/>
+                    </a:xfrm>
+                    <a:prstGeom prst="rect">
+                      <a:avLst/>
+                    </a:prstGeom>
+                    <a:noFill/>
+                    <a:ln>
+                      <a:noFill/>
+                    </a:ln>
+                  </pic:spPr>
+                </pic:pic>
+              </a:graphicData>
+            </a:graphic>
+          </wp:inline>
+        </w:drawing>
+      </w:r>
+    </w:p>
+    <w:p>
+      <w:pPr>
         <w:rPr>
           <w:lang w:val="es-ES"/>
         </w:rPr>
@@ -7314,33 +7646,8 @@
           <w:szCs w:val="21"/>
           <w:lang w:val="es-ES"/>
         </w:rPr>
-        <w:t xml:space="preserve">EvaluatePrequential -l </w:t>
-      </w:r>
-      <w:proofErr w:type="gramStart"/>
-      <w:r>
-        <w:rPr>
-          <w:sz w:val="21"/>
-          <w:szCs w:val="21"/>
-          <w:lang w:val="es-ES"/>
-        </w:rPr>
-        <w:t>trees.HoeffdingTree</w:t>
-      </w:r>
-      <w:proofErr w:type="gramEnd"/>
-      <w:r>
-        <w:rPr>
-          <w:sz w:val="21"/>
-          <w:szCs w:val="21"/>
-          <w:lang w:val="es-ES"/>
-        </w:rPr>
-        <w:t xml:space="preserve"> -s (generators.RandomRBFGeneratorDrift -s 0.001 -k 3 -r $SEMILLA -i $SEMILLA -a 7 -n 3) -i 2000000</w:t>
-      </w:r>
-    </w:p>
-    <w:p>
-      <w:pPr>
-        <w:rPr>
-          <w:lang w:val="es-ES"/>
-        </w:rPr>
-      </w:pPr>
+        <w:t>EvaluatePrequential -l trees.HoeffdingTree -s (generators.RandomRBFGeneratorDrift -s 0.001 -k 3 -r $SEMILLA -i $SEMILLA -a 7 -n 3) -i 2000000</w:t>
+      </w:r>
     </w:p>
     <w:tbl>
       <w:tblPr>
@@ -7375,6 +7682,7 @@
               <w:rPr>
                 <w:lang w:val="es-ES"/>
               </w:rPr>
+              <w:lastRenderedPageBreak/>
               <w:t>Semilla</w:t>
             </w:r>
           </w:p>
@@ -8081,7 +8389,6 @@
               <w:rPr>
                 <w:lang w:val="es-ES"/>
               </w:rPr>
-              <w:lastRenderedPageBreak/>
               <w:t>Media</w:t>
             </w:r>
           </w:p>
@@ -8345,21 +8652,7 @@
         <w:rPr>
           <w:lang w:val="es-ES"/>
         </w:rPr>
-        <w:t xml:space="preserve"> cambiando solamente el clasificador “</w:t>
-      </w:r>
-      <w:proofErr w:type="spellStart"/>
-      <w:r>
-        <w:rPr>
-          <w:lang w:val="es-ES"/>
-        </w:rPr>
-        <w:t>HoeffdingAdaptiveTree</w:t>
-      </w:r>
-      <w:proofErr w:type="spellEnd"/>
-      <w:r>
-        <w:rPr>
-          <w:lang w:val="es-ES"/>
-        </w:rPr>
-        <w:t>”</w:t>
+        <w:t xml:space="preserve"> cambiando solamente el clasificador “HoeffdingAdaptiveTree”</w:t>
       </w:r>
       <w:r>
         <w:rPr>
@@ -8382,69 +8675,8 @@
           <w:szCs w:val="21"/>
           <w:lang w:val="es-ES"/>
         </w:rPr>
-        <w:t xml:space="preserve">EvaluatePrequential -l </w:t>
-      </w:r>
-      <w:proofErr w:type="spellStart"/>
-      <w:r>
-        <w:rPr>
-          <w:sz w:val="21"/>
-          <w:szCs w:val="21"/>
-          <w:lang w:val="es-ES"/>
-        </w:rPr>
-        <w:t>trees</w:t>
-      </w:r>
-      <w:proofErr w:type="spellEnd"/>
-      <w:r>
-        <w:rPr>
-          <w:sz w:val="21"/>
-          <w:szCs w:val="21"/>
-          <w:lang w:val="es-ES"/>
-        </w:rPr>
-        <w:t xml:space="preserve">. </w:t>
-      </w:r>
-      <w:proofErr w:type="spellStart"/>
-      <w:r>
-        <w:rPr>
-          <w:sz w:val="21"/>
-          <w:szCs w:val="21"/>
-          <w:lang w:val="es-ES"/>
-        </w:rPr>
-        <w:t>HoeffdingAdaptiveTree</w:t>
-      </w:r>
-      <w:proofErr w:type="spellEnd"/>
-      <w:r>
-        <w:rPr>
-          <w:sz w:val="21"/>
-          <w:szCs w:val="21"/>
-          <w:lang w:val="es-ES"/>
-        </w:rPr>
-        <w:t xml:space="preserve"> -s (</w:t>
-      </w:r>
-      <w:proofErr w:type="gramStart"/>
-      <w:r>
-        <w:rPr>
-          <w:sz w:val="21"/>
-          <w:szCs w:val="21"/>
-          <w:lang w:val="es-ES"/>
-        </w:rPr>
-        <w:t>generators.RandomRBFGeneratorDrift</w:t>
-      </w:r>
-      <w:proofErr w:type="gramEnd"/>
-      <w:r>
-        <w:rPr>
-          <w:sz w:val="21"/>
-          <w:szCs w:val="21"/>
-          <w:lang w:val="es-ES"/>
-        </w:rPr>
-        <w:t xml:space="preserve"> -s 0.001 -k 3 -r $SEMILLA -i $SEMILLA -a 7 -n 3) -i 2000000</w:t>
-      </w:r>
-    </w:p>
-    <w:p>
-      <w:pPr>
-        <w:rPr>
-          <w:lang w:val="es-ES"/>
-        </w:rPr>
-      </w:pPr>
+        <w:t>EvaluatePrequential -l trees. HoeffdingAdaptiveTree -s (generators.RandomRBFGeneratorDrift -s 0.001 -k 3 -r $SEMILLA -i $SEMILLA -a 7 -n 3) -i 2000000</w:t>
+      </w:r>
     </w:p>
     <w:tbl>
       <w:tblPr>
@@ -9510,6 +9742,172 @@
     </w:p>
     <w:p>
       <w:pPr>
+        <w:jc w:val="both"/>
+        <w:rPr>
+          <w:lang w:val="es-ES"/>
+        </w:rPr>
+      </w:pPr>
+      <w:r>
+        <w:rPr>
+          <w:lang w:val="es-ES"/>
+        </w:rPr>
+        <w:t>Si realizamos un test de Wilcoxon tenemos que:</w:t>
+      </w:r>
+    </w:p>
+    <w:p>
+      <w:pPr>
+        <w:jc w:val="both"/>
+        <w:rPr>
+          <w:lang w:val="es-ES"/>
+        </w:rPr>
+      </w:pPr>
+      <w:r>
+        <w:rPr>
+          <w:noProof/>
+          <w:lang w:eastAsia="es-ES_tradnl"/>
+        </w:rPr>
+        <w:drawing>
+          <wp:inline distT="0" distB="0" distL="0" distR="0" wp14:anchorId="53970D27" wp14:editId="1B592099">
+            <wp:extent cx="3823624" cy="1332284"/>
+            <wp:effectExtent l="0" t="0" r="12065" b="0"/>
+            <wp:docPr id="7" name="Imagen 7" descr="../../../../../Desktop/Captura%20de%20pantalla%202017-05-04%20a%20las%2016.3"/>
+            <wp:cNvGraphicFramePr>
+              <a:graphicFrameLocks xmlns:a="http://schemas.openxmlformats.org/drawingml/2006/main" noChangeAspect="1"/>
+            </wp:cNvGraphicFramePr>
+            <a:graphic xmlns:a="http://schemas.openxmlformats.org/drawingml/2006/main">
+              <a:graphicData uri="http://schemas.openxmlformats.org/drawingml/2006/picture">
+                <pic:pic xmlns:pic="http://schemas.openxmlformats.org/drawingml/2006/picture">
+                  <pic:nvPicPr>
+                    <pic:cNvPr id="0" name="Picture 4" descr="../../../../../Desktop/Captura%20de%20pantalla%202017-05-04%20a%20las%2016.3"/>
+                    <pic:cNvPicPr>
+                      <a:picLocks noChangeAspect="1" noChangeArrowheads="1"/>
+                    </pic:cNvPicPr>
+                  </pic:nvPicPr>
+                  <pic:blipFill>
+                    <a:blip r:embed="rId14">
+                      <a:extLst>
+                        <a:ext uri="{28A0092B-C50C-407E-A947-70E740481C1C}">
+                          <a14:useLocalDpi xmlns:a14="http://schemas.microsoft.com/office/drawing/2010/main" val="0"/>
+                        </a:ext>
+                      </a:extLst>
+                    </a:blip>
+                    <a:srcRect/>
+                    <a:stretch>
+                      <a:fillRect/>
+                    </a:stretch>
+                  </pic:blipFill>
+                  <pic:spPr bwMode="auto">
+                    <a:xfrm>
+                      <a:off x="0" y="0"/>
+                      <a:ext cx="3826545" cy="1333302"/>
+                    </a:xfrm>
+                    <a:prstGeom prst="rect">
+                      <a:avLst/>
+                    </a:prstGeom>
+                    <a:noFill/>
+                    <a:ln>
+                      <a:noFill/>
+                    </a:ln>
+                  </pic:spPr>
+                </pic:pic>
+              </a:graphicData>
+            </a:graphic>
+          </wp:inline>
+        </w:drawing>
+      </w:r>
+    </w:p>
+    <w:p>
+      <w:pPr>
+        <w:jc w:val="both"/>
+        <w:rPr>
+          <w:lang w:val="es-ES"/>
+        </w:rPr>
+      </w:pPr>
+      <w:r>
+        <w:rPr>
+          <w:lang w:val="es-ES"/>
+        </w:rPr>
+        <w:lastRenderedPageBreak/>
+        <w:t xml:space="preserve">Podríamos decir que existen diferencias significativas entre ambos ya que tenemos un 99,2% de confianza en que sean distintos. </w:t>
+      </w:r>
+    </w:p>
+    <w:p>
+      <w:pPr>
+        <w:jc w:val="both"/>
+        <w:rPr>
+          <w:lang w:val="es-ES"/>
+        </w:rPr>
+      </w:pPr>
+      <w:r>
+        <w:rPr>
+          <w:lang w:val="es-ES"/>
+        </w:rPr>
+        <w:t xml:space="preserve">Si observamos su gráfica (semilla igual a 5), podemos ver como los modelos se comportan de una forma distinta, siendo mejor el model HoeffdingAdativeTree (azul): </w:t>
+      </w:r>
+    </w:p>
+    <w:p>
+      <w:pPr>
+        <w:rPr>
+          <w:lang w:val="es-ES"/>
+        </w:rPr>
+      </w:pPr>
+      <w:r>
+        <w:rPr>
+          <w:noProof/>
+          <w:lang w:eastAsia="es-ES_tradnl"/>
+        </w:rPr>
+        <w:drawing>
+          <wp:inline distT="0" distB="0" distL="0" distR="0" wp14:anchorId="2E361906" wp14:editId="07434261">
+            <wp:extent cx="4662170" cy="4494530"/>
+            <wp:effectExtent l="0" t="0" r="11430" b="1270"/>
+            <wp:docPr id="6" name="Imagen 6" descr="../../../../../Desktop/Captura%20de%20pantalla%202017-05-05%20a%20las%2011.1"/>
+            <wp:cNvGraphicFramePr>
+              <a:graphicFrameLocks xmlns:a="http://schemas.openxmlformats.org/drawingml/2006/main" noChangeAspect="1"/>
+            </wp:cNvGraphicFramePr>
+            <a:graphic xmlns:a="http://schemas.openxmlformats.org/drawingml/2006/main">
+              <a:graphicData uri="http://schemas.openxmlformats.org/drawingml/2006/picture">
+                <pic:pic xmlns:pic="http://schemas.openxmlformats.org/drawingml/2006/picture">
+                  <pic:nvPicPr>
+                    <pic:cNvPr id="0" name="Picture 3" descr="../../../../../Desktop/Captura%20de%20pantalla%202017-05-05%20a%20las%2011.1"/>
+                    <pic:cNvPicPr>
+                      <a:picLocks noChangeAspect="1" noChangeArrowheads="1"/>
+                    </pic:cNvPicPr>
+                  </pic:nvPicPr>
+                  <pic:blipFill>
+                    <a:blip r:embed="rId15">
+                      <a:extLst>
+                        <a:ext uri="{28A0092B-C50C-407E-A947-70E740481C1C}">
+                          <a14:useLocalDpi xmlns:a14="http://schemas.microsoft.com/office/drawing/2010/main" val="0"/>
+                        </a:ext>
+                      </a:extLst>
+                    </a:blip>
+                    <a:srcRect/>
+                    <a:stretch>
+                      <a:fillRect/>
+                    </a:stretch>
+                  </pic:blipFill>
+                  <pic:spPr bwMode="auto">
+                    <a:xfrm>
+                      <a:off x="0" y="0"/>
+                      <a:ext cx="4662170" cy="4494530"/>
+                    </a:xfrm>
+                    <a:prstGeom prst="rect">
+                      <a:avLst/>
+                    </a:prstGeom>
+                    <a:noFill/>
+                    <a:ln>
+                      <a:noFill/>
+                    </a:ln>
+                  </pic:spPr>
+                </pic:pic>
+              </a:graphicData>
+            </a:graphic>
+          </wp:inline>
+        </w:drawing>
+      </w:r>
+    </w:p>
+    <w:p>
+      <w:pPr>
         <w:rPr>
           <w:lang w:val="es-ES"/>
         </w:rPr>
@@ -9573,21 +9971,7 @@
         <w:rPr>
           <w:lang w:val="es-ES"/>
         </w:rPr>
-        <w:t>mos para reinicializar modelos tras la detección de cambios de concepto, por lo que hemos cambiado, con respecto al apartado 2.3, ya que ahora nuestro clasificador “-l” será un clasificador “</w:t>
-      </w:r>
-      <w:proofErr w:type="spellStart"/>
-      <w:r>
-        <w:rPr>
-          <w:lang w:val="es-ES"/>
-        </w:rPr>
-        <w:t>SingleClassifierDrift</w:t>
-      </w:r>
-      <w:proofErr w:type="spellEnd"/>
-      <w:r>
-        <w:rPr>
-          <w:lang w:val="es-ES"/>
-        </w:rPr>
-        <w:t xml:space="preserve">” donde su clasificador es un “HoeffdingTree”. </w:t>
+        <w:t xml:space="preserve">mos para reinicializar modelos tras la detección de cambios de concepto, por lo que hemos cambiado, con respecto al apartado 2.3, ya que ahora nuestro clasificador “-l” será un clasificador “SingleClassifierDrift” donde su clasificador es un “HoeffdingTree”. </w:t>
       </w:r>
       <w:r>
         <w:rPr>
@@ -9599,56 +9983,17 @@
     <w:p>
       <w:pPr>
         <w:rPr>
-          <w:lang w:val="es-ES"/>
-        </w:rPr>
-      </w:pPr>
-      <w:r>
-        <w:rPr>
-          <w:lang w:val="es-ES"/>
-        </w:rPr>
-        <w:t>EvaluateInterleavedTestThenTrain -l (</w:t>
-      </w:r>
-      <w:proofErr w:type="spellStart"/>
-      <w:proofErr w:type="gramStart"/>
-      <w:r>
-        <w:rPr>
-          <w:lang w:val="es-ES"/>
-        </w:rPr>
-        <w:t>moa.classifiers</w:t>
-      </w:r>
-      <w:proofErr w:type="gramEnd"/>
-      <w:r>
-        <w:rPr>
-          <w:lang w:val="es-ES"/>
-        </w:rPr>
-        <w:t>.drift.SingleClassifierDrift</w:t>
-      </w:r>
-      <w:proofErr w:type="spellEnd"/>
-      <w:r>
-        <w:rPr>
-          <w:lang w:val="es-ES"/>
-        </w:rPr>
-        <w:t xml:space="preserve"> -l trees.HoeffdingTree) -s (generators.RandomRBFG</w:t>
-      </w:r>
-      <w:r>
-        <w:rPr>
-          <w:lang w:val="es-ES"/>
-        </w:rPr>
-        <w:t xml:space="preserve">eneratorDrift -s 0.001 -k 3 -r SEMILLA -i </w:t>
-      </w:r>
-      <w:r>
-        <w:rPr>
-          <w:lang w:val="es-ES"/>
-        </w:rPr>
-        <w:t>SEMILLA -a 7 -n 3) -i 2000000</w:t>
-      </w:r>
-    </w:p>
-    <w:p>
-      <w:pPr>
-        <w:rPr>
-          <w:lang w:val="es-ES"/>
-        </w:rPr>
-      </w:pPr>
+          <w:sz w:val="21"/>
+          <w:lang w:val="es-ES"/>
+        </w:rPr>
+      </w:pPr>
+      <w:r>
+        <w:rPr>
+          <w:sz w:val="21"/>
+          <w:lang w:val="es-ES"/>
+        </w:rPr>
+        <w:t>EvaluateInterleavedTestThenTrain -l (moa.classifiers.drift.SingleClassifierDrift -l trees.HoeffdingTree) -s (generators.RandomRBFGeneratorDrift -s 0.001 -k 3 -r SEMILLA -i SEMILLA -a 7 -n 3) -i 2000000</w:t>
+      </w:r>
     </w:p>
     <w:tbl>
       <w:tblPr>
@@ -9784,7 +10129,6 @@
               <w:rPr>
                 <w:lang w:val="es-ES"/>
               </w:rPr>
-              <w:lastRenderedPageBreak/>
               <w:t>1</w:t>
             </w:r>
           </w:p>
@@ -10396,6 +10740,7 @@
               <w:rPr>
                 <w:lang w:val="es-ES"/>
               </w:rPr>
+              <w:lastRenderedPageBreak/>
               <w:t>Media</w:t>
             </w:r>
           </w:p>
@@ -10668,21 +11013,7 @@
         <w:rPr>
           <w:lang w:val="es-ES"/>
         </w:rPr>
-        <w:t>Hemos cambiado, con respecto al apartado anterior, el clasificador interno, que ahora es un “</w:t>
-      </w:r>
-      <w:proofErr w:type="spellStart"/>
-      <w:r>
-        <w:rPr>
-          <w:lang w:val="es-ES"/>
-        </w:rPr>
-        <w:t>HoeffdingAdaptiveTree</w:t>
-      </w:r>
-      <w:proofErr w:type="spellEnd"/>
-      <w:r>
-        <w:rPr>
-          <w:lang w:val="es-ES"/>
-        </w:rPr>
-        <w:t xml:space="preserve">”. </w:t>
+        <w:t xml:space="preserve">Hemos cambiado, con respecto al apartado anterior, el clasificador interno, que ahora es un “HoeffdingAdaptiveTree”. </w:t>
       </w:r>
       <w:r>
         <w:rPr>
@@ -10694,94 +11025,19 @@
     <w:p>
       <w:pPr>
         <w:rPr>
-          <w:lang w:val="es-ES"/>
-        </w:rPr>
-      </w:pPr>
-      <w:r>
-        <w:rPr>
-          <w:lang w:val="es-ES"/>
-        </w:rPr>
-        <w:t>EvaluateInterleavedTestThenTrain -l (</w:t>
-      </w:r>
-      <w:proofErr w:type="spellStart"/>
-      <w:proofErr w:type="gramStart"/>
-      <w:r>
-        <w:rPr>
-          <w:lang w:val="es-ES"/>
-        </w:rPr>
-        <w:t>moa.classifiers</w:t>
-      </w:r>
-      <w:proofErr w:type="gramEnd"/>
-      <w:r>
-        <w:rPr>
-          <w:lang w:val="es-ES"/>
-        </w:rPr>
-        <w:t>.drift.SingleClassifierDrift</w:t>
-      </w:r>
-      <w:proofErr w:type="spellEnd"/>
-      <w:r>
-        <w:rPr>
-          <w:lang w:val="es-ES"/>
-        </w:rPr>
-        <w:t xml:space="preserve"> -l </w:t>
-      </w:r>
-      <w:proofErr w:type="spellStart"/>
-      <w:r>
-        <w:rPr>
-          <w:lang w:val="es-ES"/>
-        </w:rPr>
-        <w:t>trees</w:t>
-      </w:r>
-      <w:proofErr w:type="spellEnd"/>
-      <w:r>
-        <w:rPr>
-          <w:lang w:val="es-ES"/>
-        </w:rPr>
-        <w:t>.</w:t>
-      </w:r>
-      <w:r>
-        <w:rPr>
           <w:sz w:val="21"/>
-          <w:lang w:val="es-ES"/>
-        </w:rPr>
-        <w:t xml:space="preserve"> </w:t>
-      </w:r>
-      <w:proofErr w:type="spellStart"/>
+          <w:szCs w:val="21"/>
+          <w:lang w:val="es-ES"/>
+        </w:rPr>
+      </w:pPr>
       <w:r>
         <w:rPr>
           <w:sz w:val="21"/>
-          <w:lang w:val="es-ES"/>
-        </w:rPr>
-        <w:t>HoeffdingAdaptiveTree</w:t>
-      </w:r>
-      <w:proofErr w:type="spellEnd"/>
-      <w:r>
-        <w:rPr>
-          <w:lang w:val="es-ES"/>
-        </w:rPr>
-        <w:t>) -s (</w:t>
-      </w:r>
-      <w:proofErr w:type="gramStart"/>
-      <w:r>
-        <w:rPr>
-          <w:lang w:val="es-ES"/>
-        </w:rPr>
-        <w:t>generators.RandomRBFGeneratorDrift</w:t>
-      </w:r>
-      <w:proofErr w:type="gramEnd"/>
-      <w:r>
-        <w:rPr>
-          <w:lang w:val="es-ES"/>
-        </w:rPr>
-        <w:t xml:space="preserve"> -s 0.001 -k 3 -r $SEMILLA -i $SEMILLA -a 7 -n 3) -i 2000000</w:t>
-      </w:r>
-    </w:p>
-    <w:p>
-      <w:pPr>
-        <w:rPr>
-          <w:lang w:val="es-ES"/>
-        </w:rPr>
-      </w:pPr>
+          <w:szCs w:val="21"/>
+          <w:lang w:val="es-ES"/>
+        </w:rPr>
+        <w:t>EvaluateInterleavedTestThenTrain -l (moa.classifiers.drift.SingleClassifierDrift -l trees. HoeffdingAdaptiveTree) -s (generators.RandomRBFGeneratorDrift -s 0.001 -k 3 -r $SEMILLA -i $SEMILLA -a 7 -n 3) -i 2000000</w:t>
+      </w:r>
     </w:p>
     <w:tbl>
       <w:tblPr>
@@ -11771,13 +12027,6 @@
     </w:p>
     <w:p>
       <w:pPr>
-        <w:rPr>
-          <w:lang w:val="es-ES"/>
-        </w:rPr>
-      </w:pPr>
-    </w:p>
-    <w:p>
-      <w:pPr>
         <w:pStyle w:val="Ttulo3"/>
         <w:rPr>
           <w:lang w:val="es-ES"/>
@@ -11813,21 +12062,7 @@
         <w:rPr>
           <w:lang w:val="es-ES"/>
         </w:rPr>
-        <w:t xml:space="preserve">Si observamos los resultados de la sección 2.5 vemos como no hay cambios significativos entre ambos modelos, ya que como se produce </w:t>
-      </w:r>
-      <w:proofErr w:type="spellStart"/>
-      <w:r>
-        <w:rPr>
-          <w:lang w:val="es-ES"/>
-        </w:rPr>
-        <w:t>reinicialización</w:t>
-      </w:r>
-      <w:proofErr w:type="spellEnd"/>
-      <w:r>
-        <w:rPr>
-          <w:lang w:val="es-ES"/>
-        </w:rPr>
-        <w:t xml:space="preserve"> no hay mucha diferencia entre los modelos, siendo un poco difícil elegir un modelo como mejor que otro, pero si nos fiamos en las varianzas y desviaciones típicas, podríamos decir que el modelo adaptativo se comporta algo mejor y más estable que el normal.</w:t>
+        <w:t>Si observamos los resultados de la sección 2.5 vemos como no hay cambios significativos entre ambos modelos, ya que como se produce reinicialización no hay mucha diferencia entre los modelos, siendo un poco difícil elegir un modelo como mejor que otro, pero si nos fiamos en las varianzas y desviaciones típicas, podríamos decir que el modelo adaptativo se comporta algo mejor y más estable que el normal.</w:t>
       </w:r>
     </w:p>
     <w:p>
@@ -11837,6 +12072,12 @@
           <w:lang w:val="es-ES"/>
         </w:rPr>
       </w:pPr>
+      <w:r>
+        <w:rPr>
+          <w:lang w:val="es-ES"/>
+        </w:rPr>
+        <w:t>Si realizamos un test de Wilcoxon tenemos que:</w:t>
+      </w:r>
     </w:p>
     <w:p>
       <w:pPr>
@@ -11847,21 +12088,194 @@
       </w:pPr>
       <w:r>
         <w:rPr>
-          <w:lang w:val="es-ES"/>
-        </w:rPr>
-        <w:t xml:space="preserve">Con respecto a los apartados 2.3, 2.4 y 2.5 tenemos diferencias. En el 2.3 tenemos que el problema es de cambio de concepto y el método adaptativo funciona mejor ya que consigue adaptarse a este cambio. Con respecto al 2.4, ocurre lo mismo, pero funcionando un poco mejor que el 2.3 ya que al olvidar instancias pasadas no se condiciona el modelo. En estos dos apartados, el modelo adaptativo ha funcionado mejor que el modelo normal, pero en el apartado 2.5 vemos cómo funcionan ambos modelos casi igual. El problema es que, en este último apartado tenemos que los modelos se reinicializan tras el cambio de concepto, por lo que puede ser que en algunas </w:t>
-      </w:r>
-      <w:r>
-        <w:rPr>
-          <w:lang w:val="es-ES"/>
+          <w:noProof/>
+          <w:lang w:eastAsia="es-ES_tradnl"/>
+        </w:rPr>
+        <w:drawing>
+          <wp:inline distT="0" distB="0" distL="0" distR="0" wp14:anchorId="0F3336FE" wp14:editId="7F279F79">
+            <wp:extent cx="3531793" cy="1238912"/>
+            <wp:effectExtent l="0" t="0" r="0" b="5715"/>
+            <wp:docPr id="9" name="Imagen 9" descr="../../../../../Desktop/Captura%20de%20pantalla%202017-05-04%20a%20las%2016.3"/>
+            <wp:cNvGraphicFramePr>
+              <a:graphicFrameLocks xmlns:a="http://schemas.openxmlformats.org/drawingml/2006/main" noChangeAspect="1"/>
+            </wp:cNvGraphicFramePr>
+            <a:graphic xmlns:a="http://schemas.openxmlformats.org/drawingml/2006/main">
+              <a:graphicData uri="http://schemas.openxmlformats.org/drawingml/2006/picture">
+                <pic:pic xmlns:pic="http://schemas.openxmlformats.org/drawingml/2006/picture">
+                  <pic:nvPicPr>
+                    <pic:cNvPr id="0" name="Picture 5" descr="../../../../../Desktop/Captura%20de%20pantalla%202017-05-04%20a%20las%2016.3"/>
+                    <pic:cNvPicPr>
+                      <a:picLocks noChangeAspect="1" noChangeArrowheads="1"/>
+                    </pic:cNvPicPr>
+                  </pic:nvPicPr>
+                  <pic:blipFill>
+                    <a:blip r:embed="rId16">
+                      <a:extLst>
+                        <a:ext uri="{28A0092B-C50C-407E-A947-70E740481C1C}">
+                          <a14:useLocalDpi xmlns:a14="http://schemas.microsoft.com/office/drawing/2010/main" val="0"/>
+                        </a:ext>
+                      </a:extLst>
+                    </a:blip>
+                    <a:srcRect/>
+                    <a:stretch>
+                      <a:fillRect/>
+                    </a:stretch>
+                  </pic:blipFill>
+                  <pic:spPr bwMode="auto">
+                    <a:xfrm>
+                      <a:off x="0" y="0"/>
+                      <a:ext cx="3547933" cy="1244574"/>
+                    </a:xfrm>
+                    <a:prstGeom prst="rect">
+                      <a:avLst/>
+                    </a:prstGeom>
+                    <a:noFill/>
+                    <a:ln>
+                      <a:noFill/>
+                    </a:ln>
+                  </pic:spPr>
+                </pic:pic>
+              </a:graphicData>
+            </a:graphic>
+          </wp:inline>
+        </w:drawing>
+      </w:r>
+    </w:p>
+    <w:p>
+      <w:pPr>
+        <w:jc w:val="both"/>
+        <w:rPr>
+          <w:lang w:val="es-ES"/>
+        </w:rPr>
+      </w:pPr>
+      <w:r>
+        <w:rPr>
+          <w:lang w:val="es-ES"/>
+        </w:rPr>
+        <w:t xml:space="preserve">Podríamos decir que no existen diferencias significativas entre ambos ya que solo tenemos </w:t>
+      </w:r>
+      <w:r>
+        <w:rPr>
+          <w:lang w:val="es-ES"/>
+        </w:rPr>
+        <w:t>un 30,9</w:t>
+      </w:r>
+      <w:r>
+        <w:rPr>
+          <w:lang w:val="es-ES"/>
+        </w:rPr>
+        <w:t xml:space="preserve">% de confianza en que sean distintos. </w:t>
+      </w:r>
+    </w:p>
+    <w:p>
+      <w:pPr>
+        <w:jc w:val="both"/>
+        <w:rPr>
+          <w:lang w:val="es-ES"/>
+        </w:rPr>
+      </w:pPr>
+      <w:r>
+        <w:rPr>
+          <w:lang w:val="es-ES"/>
+        </w:rPr>
+        <w:t xml:space="preserve">Si observamos su gráfica (semilla igual a 5), podemos ver como ambos modelos se comportan de igual forma: </w:t>
+      </w:r>
+    </w:p>
+    <w:p>
+      <w:pPr>
+        <w:jc w:val="both"/>
+        <w:rPr>
+          <w:lang w:val="es-ES"/>
+        </w:rPr>
+      </w:pPr>
+      <w:r>
+        <w:rPr>
+          <w:noProof/>
+          <w:lang w:eastAsia="es-ES_tradnl"/>
         </w:rPr>
         <w:lastRenderedPageBreak/>
-        <w:t xml:space="preserve">situaciones nos perjudique el no saber lo que paso anteriormente a la hora de construir el modelo, pero en situaciones como las vistas durante este trabajo, los resultados no se ven afectados para estas técnicas. </w:t>
+        <w:drawing>
+          <wp:inline distT="0" distB="0" distL="0" distR="0" wp14:anchorId="2498DAF5" wp14:editId="20DEF0AE">
+            <wp:extent cx="4598035" cy="4404360"/>
+            <wp:effectExtent l="0" t="0" r="0" b="0"/>
+            <wp:docPr id="8" name="Imagen 8" descr="../../../../../Desktop/Captura%20de%20pantalla%202017-05-05%20a%20las%2011.1"/>
+            <wp:cNvGraphicFramePr>
+              <a:graphicFrameLocks xmlns:a="http://schemas.openxmlformats.org/drawingml/2006/main" noChangeAspect="1"/>
+            </wp:cNvGraphicFramePr>
+            <a:graphic xmlns:a="http://schemas.openxmlformats.org/drawingml/2006/main">
+              <a:graphicData uri="http://schemas.openxmlformats.org/drawingml/2006/picture">
+                <pic:pic xmlns:pic="http://schemas.openxmlformats.org/drawingml/2006/picture">
+                  <pic:nvPicPr>
+                    <pic:cNvPr id="0" name="Picture 4" descr="../../../../../Desktop/Captura%20de%20pantalla%202017-05-05%20a%20las%2011.1"/>
+                    <pic:cNvPicPr>
+                      <a:picLocks noChangeAspect="1" noChangeArrowheads="1"/>
+                    </pic:cNvPicPr>
+                  </pic:nvPicPr>
+                  <pic:blipFill>
+                    <a:blip r:embed="rId17">
+                      <a:extLst>
+                        <a:ext uri="{28A0092B-C50C-407E-A947-70E740481C1C}">
+                          <a14:useLocalDpi xmlns:a14="http://schemas.microsoft.com/office/drawing/2010/main" val="0"/>
+                        </a:ext>
+                      </a:extLst>
+                    </a:blip>
+                    <a:srcRect/>
+                    <a:stretch>
+                      <a:fillRect/>
+                    </a:stretch>
+                  </pic:blipFill>
+                  <pic:spPr bwMode="auto">
+                    <a:xfrm>
+                      <a:off x="0" y="0"/>
+                      <a:ext cx="4598035" cy="4404360"/>
+                    </a:xfrm>
+                    <a:prstGeom prst="rect">
+                      <a:avLst/>
+                    </a:prstGeom>
+                    <a:noFill/>
+                    <a:ln>
+                      <a:noFill/>
+                    </a:ln>
+                  </pic:spPr>
+                </pic:pic>
+              </a:graphicData>
+            </a:graphic>
+          </wp:inline>
+        </w:drawing>
       </w:r>
     </w:p>
     <w:p>
       <w:pPr>
         <w:jc w:val="both"/>
+        <w:rPr>
+          <w:lang w:val="es-ES"/>
+        </w:rPr>
+      </w:pPr>
+    </w:p>
+    <w:p>
+      <w:pPr>
+        <w:jc w:val="both"/>
+        <w:rPr>
+          <w:lang w:val="es-ES"/>
+        </w:rPr>
+      </w:pPr>
+      <w:r>
+        <w:rPr>
+          <w:lang w:val="es-ES"/>
+        </w:rPr>
+        <w:t xml:space="preserve">Con respecto a los apartados 2.3, 2.4 y 2.5 tenemos diferencias. En el 2.3 tenemos que el problema es de cambio de concepto y el método adaptativo funciona mejor ya que consigue adaptarse a este cambio. Con respecto al 2.4, ocurre lo mismo, pero funcionando un poco mejor que el 2.3 ya que al olvidar instancias pasadas no se condiciona el modelo. En estos dos apartados, el modelo adaptativo ha funcionado mejor que el modelo normal, pero en el apartado 2.5 vemos cómo funcionan ambos modelos casi igual. El problema es que, en este último apartado tenemos que los modelos se reinicializan tras el cambio de concepto, por lo que puede ser que en algunas situaciones nos perjudique el no saber lo que paso anteriormente a la hora de construir el modelo, pero en situaciones como las vistas durante este trabajo, los resultados no se ven afectados para estas técnicas. </w:t>
+      </w:r>
+    </w:p>
+    <w:p>
+      <w:pPr>
+        <w:jc w:val="both"/>
+        <w:rPr>
+          <w:lang w:val="es-ES"/>
+        </w:rPr>
+      </w:pPr>
+    </w:p>
+    <w:p>
+      <w:pPr>
         <w:rPr>
           <w:lang w:val="es-ES"/>
         </w:rPr>
@@ -11939,30 +12353,9 @@
       <w:bookmarkStart w:id="0" w:name="_GoBack"/>
       <w:bookmarkEnd w:id="0"/>
     </w:p>
-    <w:p>
-      <w:pPr>
-        <w:rPr>
-          <w:lang w:val="es-ES"/>
-        </w:rPr>
-      </w:pPr>
-    </w:p>
-    <w:p>
-      <w:pPr>
-        <w:rPr>
-          <w:lang w:val="es-ES"/>
-        </w:rPr>
-      </w:pPr>
-    </w:p>
-    <w:p>
-      <w:pPr>
-        <w:rPr>
-          <w:lang w:val="es-ES"/>
-        </w:rPr>
-      </w:pPr>
-    </w:p>
     <w:sectPr>
-      <w:headerReference w:type="default" r:id="rId8"/>
-      <w:footerReference w:type="default" r:id="rId9"/>
+      <w:headerReference w:type="default" r:id="rId18"/>
+      <w:footerReference w:type="default" r:id="rId19"/>
       <w:pgSz w:w="11900" w:h="16840"/>
       <w:pgMar w:top="1417" w:right="1701" w:bottom="1417" w:left="1701" w:header="708" w:footer="708" w:gutter="0"/>
       <w:cols w:space="708"/>
@@ -12037,7 +12430,7 @@
         <w:sz w:val="20"/>
         <w:szCs w:val="20"/>
       </w:rPr>
-      <w:t>1</w:t>
+      <w:t>11</w:t>
     </w:r>
     <w:r>
       <w:rPr>
@@ -12689,7 +13082,7 @@
         <w:rFonts w:ascii="Calibri" w:eastAsiaTheme="minorHAnsi" w:hAnsi="Calibri" w:cstheme="minorBidi" w:hint="default"/>
       </w:rPr>
     </w:lvl>
-    <w:lvl w:ilvl="1" w:tplc="040A0003" w:tentative="1">
+    <w:lvl w:ilvl="1" w:tplc="040A0003">
       <w:start w:val="1"/>
       <w:numFmt w:val="bullet"/>
       <w:lvlText w:val="o"/>
@@ -13806,4 +14199,16 @@
     </a:ext>
   </a:extLst>
 </a:theme>
+</file>
+
+<file path=customXml/item1.xml><?xml version="1.0" encoding="utf-8"?>
+<b:Sources xmlns:b="http://schemas.openxmlformats.org/officeDocument/2006/bibliography" xmlns="http://schemas.openxmlformats.org/officeDocument/2006/bibliography" SelectedStyle="/APASixthEditionOfficeOnline.xsl" StyleName="APA"/>
+</file>
+
+<file path=customXml/itemProps1.xml><?xml version="1.0" encoding="utf-8"?>
+<ds:datastoreItem xmlns:ds="http://schemas.openxmlformats.org/officeDocument/2006/customXml" ds:itemID="{0A921139-D5D9-1345-88A0-22D6A5836B9D}">
+  <ds:schemaRefs>
+    <ds:schemaRef ds:uri="http://schemas.openxmlformats.org/officeDocument/2006/bibliography"/>
+  </ds:schemaRefs>
+</ds:datastoreItem>
 </file>
</xml_diff>